<commit_message>
cover pages task papers and calendars merged to on file
</commit_message>
<xml_diff>
--- a/CoverPage+TaskPaper+Calendar_Common.docx
+++ b/CoverPage+TaskPaper+Calendar_Common.docx
@@ -7072,19 +7072,7 @@
               <w:rPr>
                 <w:sz w:val="22"/>
               </w:rPr>
-              <w:t>Термін вик</w:t>
-            </w:r>
-            <w:r>
-              <w:rPr>
-                <w:sz w:val="22"/>
-              </w:rPr>
-              <w:t>о</w:t>
-            </w:r>
-            <w:r>
-              <w:rPr>
-                <w:sz w:val="22"/>
-              </w:rPr>
-              <w:t>нання</w:t>
+              <w:t>Термін виконання</w:t>
             </w:r>
           </w:p>
         </w:tc>
@@ -8959,7 +8947,7 @@
           <w:tcPr>
             <w:tcW w:w="2802" w:type="dxa"/>
             <w:gridSpan w:val="3"/>
-            <w:vAlign w:val="center"/>
+            <w:vAlign w:val="bottom"/>
           </w:tcPr>
           <w:p>
             <w:pPr>
@@ -10521,7 +10509,7 @@
 </file>
 
 <file path=customXml/itemProps1.xml><?xml version="1.0" encoding="utf-8"?>
-<ds:datastoreItem xmlns:ds="http://schemas.openxmlformats.org/officeDocument/2006/customXml" ds:itemID="{E17FC9BD-BA6D-4E72-A0F3-37E82F2DEFA1}">
+<ds:datastoreItem xmlns:ds="http://schemas.openxmlformats.org/officeDocument/2006/customXml" ds:itemID="{9D2FEEBC-8519-4984-AF2D-9393D4C43B54}">
   <ds:schemaRefs>
     <ds:schemaRef ds:uri="http://schemas.openxmlformats.org/officeDocument/2006/bibliography"/>
   </ds:schemaRefs>

</xml_diff>

<commit_message>
Calendar plan filled with dates explanatory notes - references added landscape and portrait A3 created
</commit_message>
<xml_diff>
--- a/CoverPage+TaskPaper+Calendar_Common.docx
+++ b/CoverPage+TaskPaper+Calendar_Common.docx
@@ -4231,7 +4231,34 @@
                 <w:sz w:val="28"/>
                 <w:szCs w:val="28"/>
               </w:rPr>
-              <w:t xml:space="preserve">Загальні положення: основні визначення та терміни опис предметного </w:t>
+              <w:t xml:space="preserve">Загальні положення: </w:t>
+            </w:r>
+            <w:r>
+              <w:rPr>
+                <w:rFonts w:ascii="Times New Roman" w:hAnsi="Times New Roman" w:cs="Times New Roman"/>
+                <w:i/>
+                <w:sz w:val="28"/>
+                <w:szCs w:val="28"/>
+              </w:rPr>
+              <w:t xml:space="preserve">опис </w:t>
+            </w:r>
+            <w:r>
+              <w:rPr>
+                <w:rFonts w:ascii="Times New Roman" w:hAnsi="Times New Roman" w:cs="Times New Roman"/>
+                <w:i/>
+                <w:sz w:val="28"/>
+                <w:szCs w:val="28"/>
+              </w:rPr>
+              <w:t xml:space="preserve">предметного </w:t>
+            </w:r>
+            <w:r>
+              <w:rPr>
+                <w:rFonts w:ascii="Times New Roman" w:hAnsi="Times New Roman" w:cs="Times New Roman"/>
+                <w:i/>
+                <w:sz w:val="28"/>
+                <w:szCs w:val="28"/>
+              </w:rPr>
+              <w:t>середовища, огляд ринку</w:t>
             </w:r>
           </w:p>
         </w:tc>
@@ -4278,7 +4305,7 @@
                 <w:sz w:val="28"/>
                 <w:szCs w:val="28"/>
               </w:rPr>
-              <w:t>середовища, огляд ринку програмних продуктів, постановка задачі</w:t>
+              <w:t>програмних продуктів, постановка задачі</w:t>
             </w:r>
           </w:p>
         </w:tc>
@@ -5062,7 +5089,36 @@
                 <w:sz w:val="28"/>
                 <w:szCs w:val="28"/>
               </w:rPr>
-              <w:t>послідовності процесу </w:t>
+              <w:t>послідовності</w:t>
+            </w:r>
+            <w:r>
+              <w:rPr>
+                <w:rFonts w:ascii="Times New Roman" w:hAnsi="Times New Roman" w:cs="Times New Roman"/>
+                <w:i/>
+                <w:sz w:val="28"/>
+                <w:szCs w:val="28"/>
+                <w:lang w:val="en-US"/>
+              </w:rPr>
+              <w:t xml:space="preserve"> </w:t>
+            </w:r>
+            <w:r>
+              <w:rPr>
+                <w:rFonts w:ascii="Times New Roman" w:hAnsi="Times New Roman" w:cs="Times New Roman"/>
+                <w:i/>
+                <w:sz w:val="28"/>
+                <w:szCs w:val="28"/>
+              </w:rPr>
+              <w:t>процесу</w:t>
+            </w:r>
+            <w:r>
+              <w:rPr>
+                <w:rFonts w:ascii="Times New Roman" w:hAnsi="Times New Roman" w:cs="Times New Roman"/>
+                <w:i/>
+                <w:sz w:val="28"/>
+                <w:szCs w:val="28"/>
+                <w:lang w:val="en-US"/>
+              </w:rPr>
+              <w:t xml:space="preserve"> </w:t>
             </w:r>
             <w:r>
               <w:rPr>
@@ -5079,8 +5135,18 @@
                 <w:i/>
                 <w:sz w:val="28"/>
                 <w:szCs w:val="28"/>
-              </w:rPr>
-              <w:t> алгоритму</w:t>
+                <w:lang w:val="en-US"/>
+              </w:rPr>
+              <w:t xml:space="preserve"> </w:t>
+            </w:r>
+            <w:r>
+              <w:rPr>
+                <w:rFonts w:ascii="Times New Roman" w:hAnsi="Times New Roman" w:cs="Times New Roman"/>
+                <w:i/>
+                <w:sz w:val="28"/>
+                <w:szCs w:val="28"/>
+              </w:rPr>
+              <w:t>алгоритму</w:t>
             </w:r>
           </w:p>
         </w:tc>
@@ -5322,19 +5388,19 @@
             <w:tcBorders>
               <w:top w:val="single" w:sz="4" w:space="0" w:color="auto"/>
               <w:left w:val="nil"/>
-              <w:bottom w:val="nil"/>
+              <w:bottom w:val="single" w:sz="4" w:space="0" w:color="auto"/>
               <w:right w:val="nil"/>
             </w:tcBorders>
-            <w:vAlign w:val="bottom"/>
+            <w:shd w:val="clear" w:color="auto" w:fill="auto"/>
           </w:tcPr>
           <w:p>
             <w:pPr>
               <w:pStyle w:val="ListParagraph"/>
               <w:numPr>
                 <w:ilvl w:val="0"/>
-                <w:numId w:val="6"/>
+                <w:numId w:val="4"/>
               </w:numPr>
-              <w:spacing w:before="240"/>
+              <w:spacing w:before="60"/>
               <w:jc w:val="both"/>
               <w:rPr>
                 <w:rFonts w:ascii="Times New Roman" w:hAnsi="Times New Roman" w:cs="Times New Roman"/>
@@ -5346,11 +5412,38 @@
             <w:r>
               <w:rPr>
                 <w:rFonts w:ascii="Times New Roman" w:hAnsi="Times New Roman" w:cs="Times New Roman"/>
-                <w:b/>
-                <w:sz w:val="28"/>
-                <w:szCs w:val="28"/>
-              </w:rPr>
-              <w:t>Консультанти</w:t>
+                <w:i/>
+                <w:sz w:val="28"/>
+                <w:szCs w:val="28"/>
+              </w:rPr>
+              <w:t>Графіки порівняння роботи алгоритм</w:t>
+            </w:r>
+            <w:r>
+              <w:rPr>
+                <w:rFonts w:ascii="Times New Roman" w:hAnsi="Times New Roman" w:cs="Times New Roman"/>
+                <w:i/>
+                <w:sz w:val="28"/>
+                <w:szCs w:val="28"/>
+              </w:rPr>
+              <w:t>ів</w:t>
+            </w:r>
+            <w:r>
+              <w:rPr>
+                <w:rFonts w:ascii="Times New Roman" w:hAnsi="Times New Roman" w:cs="Times New Roman"/>
+                <w:i/>
+                <w:sz w:val="28"/>
+                <w:szCs w:val="28"/>
+              </w:rPr>
+              <w:t xml:space="preserve"> для розв’язання </w:t>
+            </w:r>
+            <w:r>
+              <w:rPr>
+                <w:rFonts w:ascii="Times New Roman" w:hAnsi="Times New Roman" w:cs="Times New Roman"/>
+                <w:i/>
+                <w:sz w:val="28"/>
+                <w:szCs w:val="28"/>
+              </w:rPr>
+              <w:t>VRP</w:t>
             </w:r>
           </w:p>
         </w:tc>
@@ -5368,10 +5461,10 @@
         </w:tblPrEx>
         <w:tc>
           <w:tcPr>
-            <w:tcW w:w="3652" w:type="dxa"/>
-            <w:gridSpan w:val="4"/>
-            <w:tcBorders>
-              <w:top w:val="nil"/>
+            <w:tcW w:w="9570" w:type="dxa"/>
+            <w:gridSpan w:val="9"/>
+            <w:tcBorders>
+              <w:top w:val="single" w:sz="4" w:space="0" w:color="auto"/>
               <w:left w:val="nil"/>
               <w:bottom w:val="nil"/>
               <w:right w:val="nil"/>
@@ -5381,76 +5474,27 @@
           <w:p>
             <w:pPr>
               <w:pStyle w:val="ListParagraph"/>
-              <w:spacing w:before="120"/>
-              <w:ind w:left="360"/>
-              <w:rPr>
-                <w:rFonts w:ascii="Times New Roman" w:hAnsi="Times New Roman" w:cs="Times New Roman"/>
-                <w:sz w:val="28"/>
-                <w:szCs w:val="28"/>
-              </w:rPr>
-            </w:pPr>
-            <w:r>
-              <w:rPr>
-                <w:rFonts w:ascii="Times New Roman" w:hAnsi="Times New Roman" w:cs="Times New Roman"/>
-                <w:sz w:val="28"/>
-                <w:szCs w:val="28"/>
-              </w:rPr>
-              <w:t>з графічної документації</w:t>
-            </w:r>
-          </w:p>
-        </w:tc>
-        <w:tc>
-          <w:tcPr>
-            <w:tcW w:w="5918" w:type="dxa"/>
-            <w:gridSpan w:val="5"/>
-            <w:tcBorders>
-              <w:top w:val="nil"/>
-              <w:left w:val="nil"/>
-              <w:bottom w:val="single" w:sz="4" w:space="0" w:color="auto"/>
-              <w:right w:val="nil"/>
-            </w:tcBorders>
-            <w:vAlign w:val="bottom"/>
-          </w:tcPr>
-          <w:p>
-            <w:pPr>
-              <w:pStyle w:val="ListParagraph"/>
-              <w:ind w:left="0"/>
-              <w:jc w:val="center"/>
-              <w:rPr>
-                <w:rFonts w:ascii="Times New Roman" w:hAnsi="Times New Roman" w:cs="Times New Roman"/>
-                <w:i/>
-                <w:sz w:val="28"/>
-                <w:szCs w:val="28"/>
-              </w:rPr>
-            </w:pPr>
-            <w:r>
-              <w:rPr>
-                <w:rFonts w:ascii="Times New Roman" w:hAnsi="Times New Roman" w:cs="Times New Roman"/>
-                <w:i/>
-                <w:sz w:val="28"/>
-                <w:szCs w:val="28"/>
-              </w:rPr>
-              <w:t xml:space="preserve">ас. </w:t>
-            </w:r>
-            <w:proofErr w:type="spellStart"/>
-            <w:r>
-              <w:rPr>
-                <w:rFonts w:ascii="Times New Roman" w:hAnsi="Times New Roman" w:cs="Times New Roman"/>
-                <w:i/>
-                <w:sz w:val="28"/>
-                <w:szCs w:val="28"/>
-              </w:rPr>
-              <w:t>Сперкач</w:t>
-            </w:r>
-            <w:proofErr w:type="spellEnd"/>
-            <w:r>
-              <w:rPr>
-                <w:rFonts w:ascii="Times New Roman" w:hAnsi="Times New Roman" w:cs="Times New Roman"/>
-                <w:i/>
-                <w:sz w:val="28"/>
-                <w:szCs w:val="28"/>
-              </w:rPr>
-              <w:t xml:space="preserve"> М.О.</w:t>
+              <w:numPr>
+                <w:ilvl w:val="0"/>
+                <w:numId w:val="6"/>
+              </w:numPr>
+              <w:spacing w:before="240"/>
+              <w:jc w:val="both"/>
+              <w:rPr>
+                <w:rFonts w:ascii="Times New Roman" w:hAnsi="Times New Roman" w:cs="Times New Roman"/>
+                <w:i/>
+                <w:sz w:val="28"/>
+                <w:szCs w:val="28"/>
+              </w:rPr>
+            </w:pPr>
+            <w:r>
+              <w:rPr>
+                <w:rFonts w:ascii="Times New Roman" w:hAnsi="Times New Roman" w:cs="Times New Roman"/>
+                <w:b/>
+                <w:sz w:val="28"/>
+                <w:szCs w:val="28"/>
+              </w:rPr>
+              <w:t>Консультанти</w:t>
             </w:r>
           </w:p>
         </w:tc>
@@ -5480,12 +5524,23 @@
           </w:tcPr>
           <w:p>
             <w:pPr>
-              <w:rPr>
-                <w:rFonts w:ascii="Times New Roman" w:hAnsi="Times New Roman" w:cs="Times New Roman"/>
-                <w:sz w:val="20"/>
-                <w:szCs w:val="28"/>
-              </w:rPr>
-            </w:pPr>
+              <w:pStyle w:val="ListParagraph"/>
+              <w:spacing w:before="120"/>
+              <w:ind w:left="360"/>
+              <w:rPr>
+                <w:rFonts w:ascii="Times New Roman" w:hAnsi="Times New Roman" w:cs="Times New Roman"/>
+                <w:sz w:val="28"/>
+                <w:szCs w:val="28"/>
+              </w:rPr>
+            </w:pPr>
+            <w:r>
+              <w:rPr>
+                <w:rFonts w:ascii="Times New Roman" w:hAnsi="Times New Roman" w:cs="Times New Roman"/>
+                <w:sz w:val="28"/>
+                <w:szCs w:val="28"/>
+              </w:rPr>
+              <w:t>з графічної документації</w:t>
+            </w:r>
           </w:p>
         </w:tc>
         <w:tc>
@@ -5493,9 +5548,9 @@
             <w:tcW w:w="5918" w:type="dxa"/>
             <w:gridSpan w:val="5"/>
             <w:tcBorders>
-              <w:top w:val="single" w:sz="4" w:space="0" w:color="auto"/>
+              <w:top w:val="nil"/>
               <w:left w:val="nil"/>
-              <w:bottom w:val="nil"/>
+              <w:bottom w:val="single" w:sz="4" w:space="0" w:color="auto"/>
               <w:right w:val="nil"/>
             </w:tcBorders>
             <w:vAlign w:val="bottom"/>
@@ -5508,18 +5563,38 @@
               <w:rPr>
                 <w:rFonts w:ascii="Times New Roman" w:hAnsi="Times New Roman" w:cs="Times New Roman"/>
                 <w:i/>
-                <w:sz w:val="20"/>
-                <w:szCs w:val="28"/>
-              </w:rPr>
-            </w:pPr>
-            <w:r>
-              <w:rPr>
-                <w:rFonts w:ascii="Times New Roman" w:hAnsi="Times New Roman" w:cs="Times New Roman"/>
-                <w:i/>
-                <w:sz w:val="20"/>
-                <w:szCs w:val="20"/>
-              </w:rPr>
-              <w:t>(вчене звання, ПІБ, посада)</w:t>
+                <w:sz w:val="28"/>
+                <w:szCs w:val="28"/>
+              </w:rPr>
+            </w:pPr>
+            <w:r>
+              <w:rPr>
+                <w:rFonts w:ascii="Times New Roman" w:hAnsi="Times New Roman" w:cs="Times New Roman"/>
+                <w:i/>
+                <w:sz w:val="28"/>
+                <w:szCs w:val="28"/>
+              </w:rPr>
+              <w:t xml:space="preserve">ас. </w:t>
+            </w:r>
+            <w:proofErr w:type="spellStart"/>
+            <w:r>
+              <w:rPr>
+                <w:rFonts w:ascii="Times New Roman" w:hAnsi="Times New Roman" w:cs="Times New Roman"/>
+                <w:i/>
+                <w:sz w:val="28"/>
+                <w:szCs w:val="28"/>
+              </w:rPr>
+              <w:t>Сперкач</w:t>
+            </w:r>
+            <w:proofErr w:type="spellEnd"/>
+            <w:r>
+              <w:rPr>
+                <w:rFonts w:ascii="Times New Roman" w:hAnsi="Times New Roman" w:cs="Times New Roman"/>
+                <w:i/>
+                <w:sz w:val="28"/>
+                <w:szCs w:val="28"/>
+              </w:rPr>
+              <w:t xml:space="preserve"> М.О.</w:t>
             </w:r>
           </w:p>
         </w:tc>
@@ -5549,27 +5624,12 @@
           </w:tcPr>
           <w:p>
             <w:pPr>
-              <w:pStyle w:val="ListParagraph"/>
-              <w:numPr>
-                <w:ilvl w:val="0"/>
-                <w:numId w:val="6"/>
-              </w:numPr>
-              <w:spacing w:before="240"/>
-              <w:rPr>
-                <w:rFonts w:ascii="Times New Roman" w:hAnsi="Times New Roman" w:cs="Times New Roman"/>
-                <w:sz w:val="20"/>
-                <w:szCs w:val="28"/>
-              </w:rPr>
-            </w:pPr>
-            <w:r>
-              <w:rPr>
-                <w:rFonts w:ascii="Times New Roman" w:hAnsi="Times New Roman" w:cs="Times New Roman"/>
-                <w:b/>
-                <w:sz w:val="28"/>
-                <w:szCs w:val="28"/>
-              </w:rPr>
-              <w:t xml:space="preserve">Дата видачі завдання </w:t>
-            </w:r>
+              <w:rPr>
+                <w:rFonts w:ascii="Times New Roman" w:hAnsi="Times New Roman" w:cs="Times New Roman"/>
+                <w:sz w:val="20"/>
+                <w:szCs w:val="28"/>
+              </w:rPr>
+            </w:pPr>
           </w:p>
         </w:tc>
         <w:tc>
@@ -5577,9 +5637,9 @@
             <w:tcW w:w="5918" w:type="dxa"/>
             <w:gridSpan w:val="5"/>
             <w:tcBorders>
-              <w:top w:val="nil"/>
+              <w:top w:val="single" w:sz="4" w:space="0" w:color="auto"/>
               <w:left w:val="nil"/>
-              <w:bottom w:val="single" w:sz="4" w:space="0" w:color="auto"/>
+              <w:bottom w:val="nil"/>
               <w:right w:val="nil"/>
             </w:tcBorders>
             <w:vAlign w:val="bottom"/>
@@ -5587,15 +5647,24 @@
           <w:p>
             <w:pPr>
               <w:pStyle w:val="ListParagraph"/>
-              <w:ind w:left="360"/>
-              <w:jc w:val="center"/>
+              <w:ind w:left="0"/>
+              <w:jc w:val="center"/>
+              <w:rPr>
+                <w:rFonts w:ascii="Times New Roman" w:hAnsi="Times New Roman" w:cs="Times New Roman"/>
+                <w:i/>
+                <w:sz w:val="20"/>
+                <w:szCs w:val="28"/>
+              </w:rPr>
+            </w:pPr>
+            <w:r>
               <w:rPr>
                 <w:rFonts w:ascii="Times New Roman" w:hAnsi="Times New Roman" w:cs="Times New Roman"/>
                 <w:i/>
                 <w:sz w:val="20"/>
                 <w:szCs w:val="20"/>
               </w:rPr>
-            </w:pPr>
+              <w:t>(вчене звання, ПІБ, посада)</w:t>
+            </w:r>
           </w:p>
         </w:tc>
       </w:tr>
@@ -5612,8 +5681,8 @@
         </w:tblPrEx>
         <w:tc>
           <w:tcPr>
-            <w:tcW w:w="4786" w:type="dxa"/>
-            <w:gridSpan w:val="5"/>
+            <w:tcW w:w="3652" w:type="dxa"/>
+            <w:gridSpan w:val="4"/>
             <w:tcBorders>
               <w:top w:val="nil"/>
               <w:left w:val="nil"/>
@@ -5624,7 +5693,82 @@
           </w:tcPr>
           <w:p>
             <w:pPr>
-              <w:spacing w:before="1800"/>
+              <w:pStyle w:val="ListParagraph"/>
+              <w:numPr>
+                <w:ilvl w:val="0"/>
+                <w:numId w:val="6"/>
+              </w:numPr>
+              <w:spacing w:before="240"/>
+              <w:rPr>
+                <w:rFonts w:ascii="Times New Roman" w:hAnsi="Times New Roman" w:cs="Times New Roman"/>
+                <w:sz w:val="20"/>
+                <w:szCs w:val="28"/>
+              </w:rPr>
+            </w:pPr>
+            <w:r>
+              <w:rPr>
+                <w:rFonts w:ascii="Times New Roman" w:hAnsi="Times New Roman" w:cs="Times New Roman"/>
+                <w:b/>
+                <w:sz w:val="28"/>
+                <w:szCs w:val="28"/>
+              </w:rPr>
+              <w:t xml:space="preserve">Дата видачі завдання </w:t>
+            </w:r>
+          </w:p>
+        </w:tc>
+        <w:tc>
+          <w:tcPr>
+            <w:tcW w:w="5918" w:type="dxa"/>
+            <w:gridSpan w:val="5"/>
+            <w:tcBorders>
+              <w:top w:val="nil"/>
+              <w:left w:val="nil"/>
+              <w:bottom w:val="single" w:sz="4" w:space="0" w:color="auto"/>
+              <w:right w:val="nil"/>
+            </w:tcBorders>
+            <w:vAlign w:val="bottom"/>
+          </w:tcPr>
+          <w:p>
+            <w:pPr>
+              <w:pStyle w:val="ListParagraph"/>
+              <w:ind w:left="360"/>
+              <w:jc w:val="center"/>
+              <w:rPr>
+                <w:rFonts w:ascii="Times New Roman" w:hAnsi="Times New Roman" w:cs="Times New Roman"/>
+                <w:i/>
+                <w:sz w:val="20"/>
+                <w:szCs w:val="20"/>
+              </w:rPr>
+            </w:pPr>
+          </w:p>
+        </w:tc>
+      </w:tr>
+      <w:tr>
+        <w:tblPrEx>
+          <w:tblBorders>
+            <w:top w:val="single" w:sz="4" w:space="0" w:color="auto"/>
+            <w:left w:val="single" w:sz="4" w:space="0" w:color="auto"/>
+            <w:bottom w:val="single" w:sz="4" w:space="0" w:color="auto"/>
+            <w:right w:val="single" w:sz="4" w:space="0" w:color="auto"/>
+            <w:insideH w:val="single" w:sz="4" w:space="0" w:color="auto"/>
+            <w:insideV w:val="single" w:sz="4" w:space="0" w:color="auto"/>
+          </w:tblBorders>
+        </w:tblPrEx>
+        <w:tc>
+          <w:tcPr>
+            <w:tcW w:w="4786" w:type="dxa"/>
+            <w:gridSpan w:val="5"/>
+            <w:tcBorders>
+              <w:top w:val="nil"/>
+              <w:left w:val="nil"/>
+              <w:bottom w:val="nil"/>
+              <w:right w:val="nil"/>
+            </w:tcBorders>
+            <w:vAlign w:val="bottom"/>
+          </w:tcPr>
+          <w:p>
+            <w:pPr>
+              <w:spacing w:before="1440"/>
               <w:jc w:val="both"/>
               <w:rPr>
                 <w:rFonts w:ascii="Times New Roman" w:hAnsi="Times New Roman" w:cs="Times New Roman"/>
@@ -7244,7 +7388,6 @@
           </w:tcPr>
           <w:p>
             <w:pPr>
-              <w:spacing w:line="276" w:lineRule="auto"/>
               <w:jc w:val="center"/>
               <w:rPr>
                 <w:rFonts w:ascii="Times New Roman" w:eastAsia="Times New Roman" w:hAnsi="Times New Roman" w:cs="Times New Roman"/>
@@ -7343,13 +7486,23 @@
                 <w:tab w:val="left" w:pos="555"/>
               </w:tabs>
               <w:ind w:left="0" w:firstLine="0"/>
-              <w:jc w:val="left"/>
-              <w:rPr>
-                <w:b/>
+              <w:jc w:val="center"/>
+              <w:rPr>
                 <w:bCs/>
+                <w:i/>
                 <w:sz w:val="24"/>
-              </w:rPr>
-            </w:pPr>
+                <w:lang w:val="en-US"/>
+              </w:rPr>
+            </w:pPr>
+            <w:r>
+              <w:rPr>
+                <w:bCs/>
+                <w:i/>
+                <w:sz w:val="24"/>
+                <w:lang w:val="en-US"/>
+              </w:rPr>
+              <w:t>31.03.2012</w:t>
+            </w:r>
           </w:p>
         </w:tc>
         <w:tc>
@@ -7453,13 +7606,32 @@
                 <w:tab w:val="left" w:pos="555"/>
               </w:tabs>
               <w:ind w:left="0" w:firstLine="0"/>
-              <w:jc w:val="left"/>
-              <w:rPr>
-                <w:b/>
+              <w:jc w:val="center"/>
+              <w:rPr>
                 <w:bCs/>
+                <w:i/>
                 <w:sz w:val="24"/>
-              </w:rPr>
-            </w:pPr>
+                <w:lang w:val="en-US"/>
+              </w:rPr>
+            </w:pPr>
+            <w:r>
+              <w:rPr>
+                <w:bCs/>
+                <w:i/>
+                <w:sz w:val="24"/>
+                <w:lang w:val="en-US"/>
+              </w:rPr>
+              <w:t>0</w:t>
+            </w:r>
+            <w:r>
+              <w:rPr>
+                <w:bCs/>
+                <w:i/>
+                <w:sz w:val="24"/>
+                <w:lang w:val="en-US"/>
+              </w:rPr>
+              <w:t>3.05.2012</w:t>
+            </w:r>
           </w:p>
         </w:tc>
         <w:tc>
@@ -7563,13 +7735,32 @@
                 <w:tab w:val="left" w:pos="555"/>
               </w:tabs>
               <w:ind w:left="0" w:firstLine="0"/>
-              <w:jc w:val="left"/>
-              <w:rPr>
-                <w:b/>
+              <w:jc w:val="center"/>
+              <w:rPr>
                 <w:bCs/>
+                <w:i/>
                 <w:sz w:val="24"/>
-              </w:rPr>
-            </w:pPr>
+                <w:lang w:val="en-US"/>
+              </w:rPr>
+            </w:pPr>
+            <w:r>
+              <w:rPr>
+                <w:bCs/>
+                <w:i/>
+                <w:sz w:val="24"/>
+                <w:lang w:val="en-US"/>
+              </w:rPr>
+              <w:t>0</w:t>
+            </w:r>
+            <w:r>
+              <w:rPr>
+                <w:bCs/>
+                <w:i/>
+                <w:sz w:val="24"/>
+                <w:lang w:val="en-US"/>
+              </w:rPr>
+              <w:t>7.05.2012</w:t>
+            </w:r>
           </w:p>
         </w:tc>
         <w:tc>
@@ -7673,13 +7864,23 @@
                 <w:tab w:val="left" w:pos="555"/>
               </w:tabs>
               <w:ind w:left="0" w:firstLine="0"/>
-              <w:jc w:val="left"/>
-              <w:rPr>
-                <w:b/>
+              <w:jc w:val="center"/>
+              <w:rPr>
                 <w:bCs/>
+                <w:i/>
                 <w:sz w:val="24"/>
-              </w:rPr>
-            </w:pPr>
+                <w:lang w:val="en-US"/>
+              </w:rPr>
+            </w:pPr>
+            <w:r>
+              <w:rPr>
+                <w:bCs/>
+                <w:i/>
+                <w:sz w:val="24"/>
+                <w:lang w:val="en-US"/>
+              </w:rPr>
+              <w:t>11.05.2012</w:t>
+            </w:r>
           </w:p>
         </w:tc>
         <w:tc>
@@ -7783,13 +7984,23 @@
                 <w:tab w:val="left" w:pos="555"/>
               </w:tabs>
               <w:ind w:left="0" w:firstLine="0"/>
-              <w:jc w:val="left"/>
-              <w:rPr>
-                <w:b/>
+              <w:jc w:val="center"/>
+              <w:rPr>
                 <w:bCs/>
+                <w:i/>
                 <w:sz w:val="24"/>
-              </w:rPr>
-            </w:pPr>
+                <w:lang w:val="en-US"/>
+              </w:rPr>
+            </w:pPr>
+            <w:r>
+              <w:rPr>
+                <w:bCs/>
+                <w:i/>
+                <w:sz w:val="24"/>
+                <w:lang w:val="en-US"/>
+              </w:rPr>
+              <w:t>15.05.2012</w:t>
+            </w:r>
           </w:p>
         </w:tc>
         <w:tc>
@@ -7893,13 +8104,23 @@
                 <w:tab w:val="left" w:pos="555"/>
               </w:tabs>
               <w:ind w:left="0" w:firstLine="0"/>
-              <w:jc w:val="left"/>
-              <w:rPr>
-                <w:b/>
+              <w:jc w:val="center"/>
+              <w:rPr>
                 <w:bCs/>
+                <w:i/>
                 <w:sz w:val="24"/>
-              </w:rPr>
-            </w:pPr>
+                <w:lang w:val="en-US"/>
+              </w:rPr>
+            </w:pPr>
+            <w:r>
+              <w:rPr>
+                <w:bCs/>
+                <w:i/>
+                <w:sz w:val="24"/>
+                <w:lang w:val="en-US"/>
+              </w:rPr>
+              <w:t>20.05.2012</w:t>
+            </w:r>
           </w:p>
         </w:tc>
         <w:tc>
@@ -8003,13 +8224,32 @@
                 <w:tab w:val="left" w:pos="555"/>
               </w:tabs>
               <w:ind w:left="0" w:firstLine="0"/>
-              <w:jc w:val="left"/>
-              <w:rPr>
-                <w:b/>
+              <w:jc w:val="center"/>
+              <w:rPr>
                 <w:bCs/>
+                <w:i/>
                 <w:sz w:val="24"/>
-              </w:rPr>
-            </w:pPr>
+                <w:lang w:val="en-US"/>
+              </w:rPr>
+            </w:pPr>
+            <w:r>
+              <w:rPr>
+                <w:bCs/>
+                <w:i/>
+                <w:sz w:val="24"/>
+                <w:lang w:val="en-US"/>
+              </w:rPr>
+              <w:t>0</w:t>
+            </w:r>
+            <w:r>
+              <w:rPr>
+                <w:bCs/>
+                <w:i/>
+                <w:sz w:val="24"/>
+                <w:lang w:val="en-US"/>
+              </w:rPr>
+              <w:t>1.05.2012</w:t>
+            </w:r>
           </w:p>
         </w:tc>
         <w:tc>
@@ -8113,13 +8353,32 @@
                 <w:tab w:val="left" w:pos="555"/>
               </w:tabs>
               <w:ind w:left="0" w:firstLine="0"/>
-              <w:jc w:val="left"/>
-              <w:rPr>
-                <w:b/>
+              <w:jc w:val="center"/>
+              <w:rPr>
                 <w:bCs/>
+                <w:i/>
                 <w:sz w:val="24"/>
-              </w:rPr>
-            </w:pPr>
+                <w:lang w:val="en-US"/>
+              </w:rPr>
+            </w:pPr>
+            <w:r>
+              <w:rPr>
+                <w:bCs/>
+                <w:i/>
+                <w:sz w:val="24"/>
+                <w:lang w:val="en-US"/>
+              </w:rPr>
+              <w:t>0</w:t>
+            </w:r>
+            <w:r>
+              <w:rPr>
+                <w:bCs/>
+                <w:i/>
+                <w:sz w:val="24"/>
+                <w:lang w:val="en-US"/>
+              </w:rPr>
+              <w:t>6.05.2012</w:t>
+            </w:r>
           </w:p>
         </w:tc>
         <w:tc>
@@ -8223,13 +8482,32 @@
                 <w:tab w:val="left" w:pos="555"/>
               </w:tabs>
               <w:ind w:left="0" w:firstLine="0"/>
-              <w:jc w:val="left"/>
-              <w:rPr>
-                <w:b/>
+              <w:jc w:val="center"/>
+              <w:rPr>
                 <w:bCs/>
+                <w:i/>
                 <w:sz w:val="24"/>
-              </w:rPr>
-            </w:pPr>
+                <w:lang w:val="en-US"/>
+              </w:rPr>
+            </w:pPr>
+            <w:r>
+              <w:rPr>
+                <w:bCs/>
+                <w:i/>
+                <w:sz w:val="24"/>
+                <w:lang w:val="en-US"/>
+              </w:rPr>
+              <w:t>0</w:t>
+            </w:r>
+            <w:r>
+              <w:rPr>
+                <w:bCs/>
+                <w:i/>
+                <w:sz w:val="24"/>
+                <w:lang w:val="en-US"/>
+              </w:rPr>
+              <w:t>9.05.2012</w:t>
+            </w:r>
           </w:p>
         </w:tc>
         <w:tc>
@@ -8335,13 +8613,23 @@
                 <w:tab w:val="left" w:pos="555"/>
               </w:tabs>
               <w:ind w:left="0" w:firstLine="0"/>
-              <w:jc w:val="left"/>
-              <w:rPr>
-                <w:b/>
+              <w:jc w:val="center"/>
+              <w:rPr>
                 <w:bCs/>
+                <w:i/>
                 <w:sz w:val="24"/>
-              </w:rPr>
-            </w:pPr>
+                <w:lang w:val="en-US"/>
+              </w:rPr>
+            </w:pPr>
+            <w:r>
+              <w:rPr>
+                <w:bCs/>
+                <w:i/>
+                <w:sz w:val="24"/>
+                <w:lang w:val="en-US"/>
+              </w:rPr>
+              <w:t>17.05.2012</w:t>
+            </w:r>
           </w:p>
         </w:tc>
         <w:tc>
@@ -8467,13 +8755,23 @@
                 <w:tab w:val="left" w:pos="555"/>
               </w:tabs>
               <w:ind w:left="0" w:firstLine="0"/>
-              <w:jc w:val="left"/>
-              <w:rPr>
-                <w:b/>
+              <w:jc w:val="center"/>
+              <w:rPr>
                 <w:bCs/>
+                <w:i/>
                 <w:sz w:val="24"/>
-              </w:rPr>
-            </w:pPr>
+                <w:lang w:val="en-US"/>
+              </w:rPr>
+            </w:pPr>
+            <w:r>
+              <w:rPr>
+                <w:bCs/>
+                <w:i/>
+                <w:sz w:val="24"/>
+                <w:lang w:val="en-US"/>
+              </w:rPr>
+              <w:t>18.05.2012</w:t>
+            </w:r>
           </w:p>
         </w:tc>
         <w:tc>
@@ -8608,13 +8906,23 @@
                 <w:tab w:val="left" w:pos="555"/>
               </w:tabs>
               <w:ind w:left="0" w:firstLine="0"/>
-              <w:jc w:val="left"/>
-              <w:rPr>
-                <w:b/>
+              <w:jc w:val="center"/>
+              <w:rPr>
                 <w:bCs/>
+                <w:i/>
                 <w:sz w:val="24"/>
-              </w:rPr>
-            </w:pPr>
+                <w:lang w:val="en-US"/>
+              </w:rPr>
+            </w:pPr>
+            <w:r>
+              <w:rPr>
+                <w:bCs/>
+                <w:i/>
+                <w:sz w:val="24"/>
+                <w:lang w:val="en-US"/>
+              </w:rPr>
+              <w:t>20.05.2012</w:t>
+            </w:r>
           </w:p>
         </w:tc>
         <w:tc>
@@ -8752,13 +9060,23 @@
                 <w:tab w:val="left" w:pos="555"/>
               </w:tabs>
               <w:ind w:left="0" w:firstLine="0"/>
-              <w:jc w:val="left"/>
-              <w:rPr>
-                <w:b/>
+              <w:jc w:val="center"/>
+              <w:rPr>
                 <w:bCs/>
+                <w:i/>
                 <w:sz w:val="24"/>
-              </w:rPr>
-            </w:pPr>
+                <w:lang w:val="en-US"/>
+              </w:rPr>
+            </w:pPr>
+            <w:r>
+              <w:rPr>
+                <w:bCs/>
+                <w:i/>
+                <w:sz w:val="24"/>
+                <w:lang w:val="en-US"/>
+              </w:rPr>
+              <w:t>21.05.2012</w:t>
+            </w:r>
           </w:p>
         </w:tc>
         <w:tc>
@@ -10198,6 +10516,7 @@
   <w:style w:type="character" w:default="1" w:styleId="DefaultParagraphFont">
     <w:name w:val="Default Paragraph Font"/>
     <w:uiPriority w:val="1"/>
+    <w:semiHidden/>
     <w:unhideWhenUsed/>
   </w:style>
   <w:style w:type="table" w:default="1" w:styleId="TableNormal">
@@ -10645,7 +10964,7 @@
 </file>
 
 <file path=customXml/itemProps1.xml><?xml version="1.0" encoding="utf-8"?>
-<ds:datastoreItem xmlns:ds="http://schemas.openxmlformats.org/officeDocument/2006/customXml" ds:itemID="{BC5FE821-3880-4354-B556-1EBFEE54D25A}">
+<ds:datastoreItem xmlns:ds="http://schemas.openxmlformats.org/officeDocument/2006/customXml" ds:itemID="{B42532F9-2E94-48EE-A18E-215D27365683}">
   <ds:schemaRefs>
     <ds:schemaRef ds:uri="http://schemas.openxmlformats.org/officeDocument/2006/bibliography"/>
   </ds:schemaRefs>

</xml_diff>

<commit_message>
cover pages done. stamps for graphics done.
</commit_message>
<xml_diff>
--- a/CoverPage+TaskPaper+Calendar_Common.docx
+++ b/CoverPage+TaskPaper+Calendar_Common.docx
@@ -180,7 +180,18 @@
           <w:szCs w:val="24"/>
           <w:lang w:eastAsia="ru-RU"/>
         </w:rPr>
-        <w:t>АСОІУ</w:t>
+        <w:t>Кафедра автоматизованих систем обробки інформації та управління</w:t>
+      </w:r>
+      <w:r>
+        <w:rPr>
+          <w:rFonts w:ascii="Times New Roman" w:eastAsia="Times New Roman" w:hAnsi="Times New Roman" w:cs="Times New Roman"/>
+          <w:bCs/>
+          <w:i/>
+          <w:sz w:val="28"/>
+          <w:szCs w:val="24"/>
+          <w:lang w:eastAsia="ru-RU"/>
+        </w:rPr>
+        <w:t xml:space="preserve"> </w:t>
       </w:r>
     </w:p>
     <w:p>
@@ -679,7 +690,25 @@
                 <w:sz w:val="26"/>
                 <w:szCs w:val="26"/>
               </w:rPr>
-              <w:t>бакалавра</w:t>
+              <w:t>«</w:t>
+            </w:r>
+            <w:r>
+              <w:rPr>
+                <w:rFonts w:ascii="Times New Roman" w:hAnsi="Times New Roman" w:cs="Times New Roman"/>
+                <w:i/>
+                <w:sz w:val="26"/>
+                <w:szCs w:val="26"/>
+              </w:rPr>
+              <w:t>бакалавр</w:t>
+            </w:r>
+            <w:r>
+              <w:rPr>
+                <w:rFonts w:ascii="Times New Roman" w:hAnsi="Times New Roman" w:cs="Times New Roman"/>
+                <w:i/>
+                <w:sz w:val="26"/>
+                <w:szCs w:val="26"/>
+              </w:rPr>
+              <w:t>»</w:t>
             </w:r>
           </w:p>
         </w:tc>
@@ -2626,7 +2655,7 @@
                 <w:i/>
                 <w:sz w:val="28"/>
               </w:rPr>
-              <w:t>АСОІУ</w:t>
+              <w:t>Автоматизованих систем обробки інформації та управління</w:t>
             </w:r>
           </w:p>
         </w:tc>
@@ -3287,12 +3316,9 @@
         <w:gridCol w:w="1384"/>
         <w:gridCol w:w="1134"/>
         <w:gridCol w:w="709"/>
-        <w:gridCol w:w="425"/>
-        <w:gridCol w:w="1134"/>
-        <w:gridCol w:w="1418"/>
+        <w:gridCol w:w="2977"/>
         <w:gridCol w:w="141"/>
-        <w:gridCol w:w="142"/>
-        <w:gridCol w:w="3083"/>
+        <w:gridCol w:w="3225"/>
       </w:tblGrid>
       <w:tr>
         <w:tc>
@@ -3313,7 +3339,7 @@
         <w:tc>
           <w:tcPr>
             <w:tcW w:w="3118" w:type="dxa"/>
-            <w:gridSpan w:val="4"/>
+            <w:gridSpan w:val="2"/>
             <w:tcBorders>
               <w:bottom w:val="single" w:sz="4" w:space="0" w:color="auto"/>
             </w:tcBorders>
@@ -3341,7 +3367,6 @@
         <w:tc>
           <w:tcPr>
             <w:tcW w:w="3225" w:type="dxa"/>
-            <w:gridSpan w:val="2"/>
           </w:tcPr>
           <w:p>
             <w:pPr>
@@ -3358,7 +3383,7 @@
         <w:tc>
           <w:tcPr>
             <w:tcW w:w="9570" w:type="dxa"/>
-            <w:gridSpan w:val="9"/>
+            <w:gridSpan w:val="6"/>
           </w:tcPr>
           <w:p>
             <w:pPr>
@@ -3403,7 +3428,7 @@
         <w:tc>
           <w:tcPr>
             <w:tcW w:w="8186" w:type="dxa"/>
-            <w:gridSpan w:val="8"/>
+            <w:gridSpan w:val="5"/>
             <w:tcBorders>
               <w:bottom w:val="single" w:sz="4" w:space="0" w:color="auto"/>
             </w:tcBorders>
@@ -3457,7 +3482,7 @@
         <w:tc>
           <w:tcPr>
             <w:tcW w:w="8186" w:type="dxa"/>
-            <w:gridSpan w:val="8"/>
+            <w:gridSpan w:val="5"/>
             <w:tcBorders>
               <w:top w:val="single" w:sz="4" w:space="0" w:color="auto"/>
             </w:tcBorders>
@@ -3521,7 +3546,7 @@
         <w:tc>
           <w:tcPr>
             <w:tcW w:w="8186" w:type="dxa"/>
-            <w:gridSpan w:val="8"/>
+            <w:gridSpan w:val="5"/>
             <w:tcBorders>
               <w:top w:val="nil"/>
               <w:left w:val="nil"/>
@@ -3584,7 +3609,7 @@
         <w:tc>
           <w:tcPr>
             <w:tcW w:w="8186" w:type="dxa"/>
-            <w:gridSpan w:val="8"/>
+            <w:gridSpan w:val="5"/>
             <w:tcBorders>
               <w:top w:val="single" w:sz="4" w:space="0" w:color="auto"/>
               <w:left w:val="nil"/>
@@ -3647,7 +3672,7 @@
         <w:tc>
           <w:tcPr>
             <w:tcW w:w="7052" w:type="dxa"/>
-            <w:gridSpan w:val="7"/>
+            <w:gridSpan w:val="4"/>
             <w:tcBorders>
               <w:bottom w:val="single" w:sz="4" w:space="0" w:color="auto"/>
             </w:tcBorders>
@@ -3680,7 +3705,7 @@
         <w:tc>
           <w:tcPr>
             <w:tcW w:w="9570" w:type="dxa"/>
-            <w:gridSpan w:val="9"/>
+            <w:gridSpan w:val="6"/>
             <w:tcBorders>
               <w:bottom w:val="single" w:sz="4" w:space="0" w:color="auto"/>
             </w:tcBorders>
@@ -3713,7 +3738,7 @@
         <w:tc>
           <w:tcPr>
             <w:tcW w:w="9570" w:type="dxa"/>
-            <w:gridSpan w:val="9"/>
+            <w:gridSpan w:val="6"/>
             <w:tcBorders>
               <w:bottom w:val="single" w:sz="4" w:space="0" w:color="auto"/>
             </w:tcBorders>
@@ -3746,7 +3771,7 @@
         <w:tc>
           <w:tcPr>
             <w:tcW w:w="9570" w:type="dxa"/>
-            <w:gridSpan w:val="9"/>
+            <w:gridSpan w:val="6"/>
             <w:tcBorders>
               <w:top w:val="single" w:sz="4" w:space="0" w:color="auto"/>
             </w:tcBorders>
@@ -3833,7 +3858,7 @@
         <w:tc>
           <w:tcPr>
             <w:tcW w:w="6204" w:type="dxa"/>
-            <w:gridSpan w:val="6"/>
+            <w:gridSpan w:val="4"/>
             <w:vAlign w:val="bottom"/>
           </w:tcPr>
           <w:p>
@@ -3873,7 +3898,7 @@
         <w:tc>
           <w:tcPr>
             <w:tcW w:w="3366" w:type="dxa"/>
-            <w:gridSpan w:val="3"/>
+            <w:gridSpan w:val="2"/>
             <w:vAlign w:val="bottom"/>
           </w:tcPr>
           <w:p>
@@ -3985,7 +4010,7 @@
         <w:tc>
           <w:tcPr>
             <w:tcW w:w="9570" w:type="dxa"/>
-            <w:gridSpan w:val="9"/>
+            <w:gridSpan w:val="6"/>
             <w:vAlign w:val="bottom"/>
           </w:tcPr>
           <w:p>
@@ -4019,7 +4044,7 @@
         <w:tc>
           <w:tcPr>
             <w:tcW w:w="9570" w:type="dxa"/>
-            <w:gridSpan w:val="9"/>
+            <w:gridSpan w:val="6"/>
             <w:tcBorders>
               <w:bottom w:val="single" w:sz="4" w:space="0" w:color="auto"/>
             </w:tcBorders>
@@ -4068,7 +4093,7 @@
         <w:tc>
           <w:tcPr>
             <w:tcW w:w="9570" w:type="dxa"/>
-            <w:gridSpan w:val="9"/>
+            <w:gridSpan w:val="6"/>
             <w:tcBorders>
               <w:top w:val="single" w:sz="4" w:space="0" w:color="auto"/>
               <w:bottom w:val="single" w:sz="4" w:space="0" w:color="auto"/>
@@ -4091,7 +4116,7 @@
         <w:tc>
           <w:tcPr>
             <w:tcW w:w="9570" w:type="dxa"/>
-            <w:gridSpan w:val="9"/>
+            <w:gridSpan w:val="6"/>
             <w:tcBorders>
               <w:top w:val="single" w:sz="4" w:space="0" w:color="auto"/>
               <w:bottom w:val="single" w:sz="4" w:space="0" w:color="auto"/>
@@ -4114,7 +4139,7 @@
         <w:tc>
           <w:tcPr>
             <w:tcW w:w="9570" w:type="dxa"/>
-            <w:gridSpan w:val="9"/>
+            <w:gridSpan w:val="6"/>
             <w:tcBorders>
               <w:top w:val="single" w:sz="4" w:space="0" w:color="auto"/>
               <w:bottom w:val="single" w:sz="4" w:space="0" w:color="auto"/>
@@ -4133,21 +4158,36 @@
           </w:p>
         </w:tc>
       </w:tr>
+    </w:tbl>
+    <w:p>
+      <w:pPr>
+        <w:sectPr>
+          <w:pgSz w:w="11906" w:h="16838"/>
+          <w:pgMar w:top="1134" w:right="851" w:bottom="1134" w:left="1701" w:header="709" w:footer="709" w:gutter="0"/>
+          <w:cols w:space="708"/>
+          <w:docGrid w:linePitch="360"/>
+        </w:sectPr>
+      </w:pPr>
+    </w:p>
+    <w:tbl>
+      <w:tblPr>
+        <w:tblStyle w:val="TableGrid"/>
+        <w:tblW w:w="0" w:type="auto"/>
+        <w:tblLayout w:type="fixed"/>
+        <w:tblLook w:val="04A0"/>
+      </w:tblPr>
+      <w:tblGrid>
+        <w:gridCol w:w="3652"/>
+        <w:gridCol w:w="1134"/>
+        <w:gridCol w:w="1418"/>
+        <w:gridCol w:w="283"/>
+        <w:gridCol w:w="3083"/>
+      </w:tblGrid>
       <w:tr>
-        <w:tblPrEx>
-          <w:tblBorders>
-            <w:top w:val="single" w:sz="4" w:space="0" w:color="auto"/>
-            <w:left w:val="single" w:sz="4" w:space="0" w:color="auto"/>
-            <w:bottom w:val="single" w:sz="4" w:space="0" w:color="auto"/>
-            <w:right w:val="single" w:sz="4" w:space="0" w:color="auto"/>
-            <w:insideH w:val="single" w:sz="4" w:space="0" w:color="auto"/>
-            <w:insideV w:val="single" w:sz="4" w:space="0" w:color="auto"/>
-          </w:tblBorders>
-        </w:tblPrEx>
         <w:tc>
           <w:tcPr>
             <w:tcW w:w="9570" w:type="dxa"/>
-            <w:gridSpan w:val="9"/>
+            <w:gridSpan w:val="5"/>
             <w:tcBorders>
               <w:top w:val="nil"/>
               <w:left w:val="nil"/>
@@ -4185,20 +4225,10 @@
         </w:tc>
       </w:tr>
       <w:tr>
-        <w:tblPrEx>
-          <w:tblBorders>
-            <w:top w:val="single" w:sz="4" w:space="0" w:color="auto"/>
-            <w:left w:val="single" w:sz="4" w:space="0" w:color="auto"/>
-            <w:bottom w:val="single" w:sz="4" w:space="0" w:color="auto"/>
-            <w:right w:val="single" w:sz="4" w:space="0" w:color="auto"/>
-            <w:insideH w:val="single" w:sz="4" w:space="0" w:color="auto"/>
-            <w:insideV w:val="single" w:sz="4" w:space="0" w:color="auto"/>
-          </w:tblBorders>
-        </w:tblPrEx>
         <w:tc>
           <w:tcPr>
             <w:tcW w:w="9570" w:type="dxa"/>
-            <w:gridSpan w:val="9"/>
+            <w:gridSpan w:val="5"/>
             <w:tcBorders>
               <w:top w:val="nil"/>
               <w:left w:val="nil"/>
@@ -4264,20 +4294,10 @@
         </w:tc>
       </w:tr>
       <w:tr>
-        <w:tblPrEx>
-          <w:tblBorders>
-            <w:top w:val="single" w:sz="4" w:space="0" w:color="auto"/>
-            <w:left w:val="single" w:sz="4" w:space="0" w:color="auto"/>
-            <w:bottom w:val="single" w:sz="4" w:space="0" w:color="auto"/>
-            <w:right w:val="single" w:sz="4" w:space="0" w:color="auto"/>
-            <w:insideH w:val="single" w:sz="4" w:space="0" w:color="auto"/>
-            <w:insideV w:val="single" w:sz="4" w:space="0" w:color="auto"/>
-          </w:tblBorders>
-        </w:tblPrEx>
         <w:tc>
           <w:tcPr>
             <w:tcW w:w="9570" w:type="dxa"/>
-            <w:gridSpan w:val="9"/>
+            <w:gridSpan w:val="5"/>
             <w:tcBorders>
               <w:top w:val="single" w:sz="4" w:space="0" w:color="auto"/>
               <w:left w:val="nil"/>
@@ -4311,20 +4331,10 @@
         </w:tc>
       </w:tr>
       <w:tr>
-        <w:tblPrEx>
-          <w:tblBorders>
-            <w:top w:val="single" w:sz="4" w:space="0" w:color="auto"/>
-            <w:left w:val="single" w:sz="4" w:space="0" w:color="auto"/>
-            <w:bottom w:val="single" w:sz="4" w:space="0" w:color="auto"/>
-            <w:right w:val="single" w:sz="4" w:space="0" w:color="auto"/>
-            <w:insideH w:val="single" w:sz="4" w:space="0" w:color="auto"/>
-            <w:insideV w:val="single" w:sz="4" w:space="0" w:color="auto"/>
-          </w:tblBorders>
-        </w:tblPrEx>
         <w:tc>
           <w:tcPr>
             <w:tcW w:w="9570" w:type="dxa"/>
-            <w:gridSpan w:val="9"/>
+            <w:gridSpan w:val="5"/>
             <w:tcBorders>
               <w:top w:val="single" w:sz="4" w:space="0" w:color="auto"/>
               <w:left w:val="nil"/>
@@ -4363,20 +4373,10 @@
         </w:tc>
       </w:tr>
       <w:tr>
-        <w:tblPrEx>
-          <w:tblBorders>
-            <w:top w:val="single" w:sz="4" w:space="0" w:color="auto"/>
-            <w:left w:val="single" w:sz="4" w:space="0" w:color="auto"/>
-            <w:bottom w:val="single" w:sz="4" w:space="0" w:color="auto"/>
-            <w:right w:val="single" w:sz="4" w:space="0" w:color="auto"/>
-            <w:insideH w:val="single" w:sz="4" w:space="0" w:color="auto"/>
-            <w:insideV w:val="single" w:sz="4" w:space="0" w:color="auto"/>
-          </w:tblBorders>
-        </w:tblPrEx>
         <w:tc>
           <w:tcPr>
             <w:tcW w:w="9570" w:type="dxa"/>
-            <w:gridSpan w:val="9"/>
+            <w:gridSpan w:val="5"/>
             <w:tcBorders>
               <w:top w:val="single" w:sz="4" w:space="0" w:color="auto"/>
               <w:left w:val="nil"/>
@@ -4411,7 +4411,7 @@
                 <w:i/>
                 <w:sz w:val="28"/>
                 <w:szCs w:val="28"/>
-                <w:lang w:val="en-US"/>
+                <w:lang w:val="ru-RU"/>
               </w:rPr>
               <w:t xml:space="preserve">, </w:t>
             </w:r>
@@ -4446,20 +4446,10 @@
         </w:tc>
       </w:tr>
       <w:tr>
-        <w:tblPrEx>
-          <w:tblBorders>
-            <w:top w:val="single" w:sz="4" w:space="0" w:color="auto"/>
-            <w:left w:val="single" w:sz="4" w:space="0" w:color="auto"/>
-            <w:bottom w:val="single" w:sz="4" w:space="0" w:color="auto"/>
-            <w:right w:val="single" w:sz="4" w:space="0" w:color="auto"/>
-            <w:insideH w:val="single" w:sz="4" w:space="0" w:color="auto"/>
-            <w:insideV w:val="single" w:sz="4" w:space="0" w:color="auto"/>
-          </w:tblBorders>
-        </w:tblPrEx>
         <w:tc>
           <w:tcPr>
             <w:tcW w:w="9570" w:type="dxa"/>
-            <w:gridSpan w:val="9"/>
+            <w:gridSpan w:val="5"/>
             <w:tcBorders>
               <w:top w:val="single" w:sz="4" w:space="0" w:color="auto"/>
               <w:left w:val="nil"/>
@@ -4498,20 +4488,10 @@
         </w:tc>
       </w:tr>
       <w:tr>
-        <w:tblPrEx>
-          <w:tblBorders>
-            <w:top w:val="single" w:sz="4" w:space="0" w:color="auto"/>
-            <w:left w:val="single" w:sz="4" w:space="0" w:color="auto"/>
-            <w:bottom w:val="single" w:sz="4" w:space="0" w:color="auto"/>
-            <w:right w:val="single" w:sz="4" w:space="0" w:color="auto"/>
-            <w:insideH w:val="single" w:sz="4" w:space="0" w:color="auto"/>
-            <w:insideV w:val="single" w:sz="4" w:space="0" w:color="auto"/>
-          </w:tblBorders>
-        </w:tblPrEx>
         <w:tc>
           <w:tcPr>
             <w:tcW w:w="9570" w:type="dxa"/>
-            <w:gridSpan w:val="9"/>
+            <w:gridSpan w:val="5"/>
             <w:tcBorders>
               <w:top w:val="single" w:sz="4" w:space="0" w:color="auto"/>
               <w:left w:val="nil"/>
@@ -4545,20 +4525,10 @@
         </w:tc>
       </w:tr>
       <w:tr>
-        <w:tblPrEx>
-          <w:tblBorders>
-            <w:top w:val="single" w:sz="4" w:space="0" w:color="auto"/>
-            <w:left w:val="single" w:sz="4" w:space="0" w:color="auto"/>
-            <w:bottom w:val="single" w:sz="4" w:space="0" w:color="auto"/>
-            <w:right w:val="single" w:sz="4" w:space="0" w:color="auto"/>
-            <w:insideH w:val="single" w:sz="4" w:space="0" w:color="auto"/>
-            <w:insideV w:val="single" w:sz="4" w:space="0" w:color="auto"/>
-          </w:tblBorders>
-        </w:tblPrEx>
         <w:tc>
           <w:tcPr>
             <w:tcW w:w="9570" w:type="dxa"/>
-            <w:gridSpan w:val="9"/>
+            <w:gridSpan w:val="5"/>
             <w:tcBorders>
               <w:top w:val="single" w:sz="4" w:space="0" w:color="auto"/>
               <w:left w:val="nil"/>
@@ -4592,20 +4562,10 @@
         </w:tc>
       </w:tr>
       <w:tr>
-        <w:tblPrEx>
-          <w:tblBorders>
-            <w:top w:val="single" w:sz="4" w:space="0" w:color="auto"/>
-            <w:left w:val="single" w:sz="4" w:space="0" w:color="auto"/>
-            <w:bottom w:val="single" w:sz="4" w:space="0" w:color="auto"/>
-            <w:right w:val="single" w:sz="4" w:space="0" w:color="auto"/>
-            <w:insideH w:val="single" w:sz="4" w:space="0" w:color="auto"/>
-            <w:insideV w:val="single" w:sz="4" w:space="0" w:color="auto"/>
-          </w:tblBorders>
-        </w:tblPrEx>
         <w:tc>
           <w:tcPr>
             <w:tcW w:w="9570" w:type="dxa"/>
-            <w:gridSpan w:val="9"/>
+            <w:gridSpan w:val="5"/>
             <w:tcBorders>
               <w:top w:val="single" w:sz="4" w:space="0" w:color="auto"/>
               <w:left w:val="nil"/>
@@ -4653,20 +4613,10 @@
         </w:tc>
       </w:tr>
       <w:tr>
-        <w:tblPrEx>
-          <w:tblBorders>
-            <w:top w:val="single" w:sz="4" w:space="0" w:color="auto"/>
-            <w:left w:val="single" w:sz="4" w:space="0" w:color="auto"/>
-            <w:bottom w:val="single" w:sz="4" w:space="0" w:color="auto"/>
-            <w:right w:val="single" w:sz="4" w:space="0" w:color="auto"/>
-            <w:insideH w:val="single" w:sz="4" w:space="0" w:color="auto"/>
-            <w:insideV w:val="single" w:sz="4" w:space="0" w:color="auto"/>
-          </w:tblBorders>
-        </w:tblPrEx>
         <w:tc>
           <w:tcPr>
             <w:tcW w:w="9570" w:type="dxa"/>
-            <w:gridSpan w:val="9"/>
+            <w:gridSpan w:val="5"/>
             <w:tcBorders>
               <w:top w:val="single" w:sz="4" w:space="0" w:color="auto"/>
               <w:left w:val="nil"/>
@@ -4700,20 +4650,10 @@
         </w:tc>
       </w:tr>
       <w:tr>
-        <w:tblPrEx>
-          <w:tblBorders>
-            <w:top w:val="single" w:sz="4" w:space="0" w:color="auto"/>
-            <w:left w:val="single" w:sz="4" w:space="0" w:color="auto"/>
-            <w:bottom w:val="single" w:sz="4" w:space="0" w:color="auto"/>
-            <w:right w:val="single" w:sz="4" w:space="0" w:color="auto"/>
-            <w:insideH w:val="single" w:sz="4" w:space="0" w:color="auto"/>
-            <w:insideV w:val="single" w:sz="4" w:space="0" w:color="auto"/>
-          </w:tblBorders>
-        </w:tblPrEx>
         <w:tc>
           <w:tcPr>
             <w:tcW w:w="9570" w:type="dxa"/>
-            <w:gridSpan w:val="9"/>
+            <w:gridSpan w:val="5"/>
             <w:tcBorders>
               <w:top w:val="single" w:sz="4" w:space="0" w:color="auto"/>
               <w:left w:val="nil"/>
@@ -4750,20 +4690,10 @@
         </w:tc>
       </w:tr>
       <w:tr>
-        <w:tblPrEx>
-          <w:tblBorders>
-            <w:top w:val="single" w:sz="4" w:space="0" w:color="auto"/>
-            <w:left w:val="single" w:sz="4" w:space="0" w:color="auto"/>
-            <w:bottom w:val="single" w:sz="4" w:space="0" w:color="auto"/>
-            <w:right w:val="single" w:sz="4" w:space="0" w:color="auto"/>
-            <w:insideH w:val="single" w:sz="4" w:space="0" w:color="auto"/>
-            <w:insideV w:val="single" w:sz="4" w:space="0" w:color="auto"/>
-          </w:tblBorders>
-        </w:tblPrEx>
         <w:tc>
           <w:tcPr>
             <w:tcW w:w="9570" w:type="dxa"/>
-            <w:gridSpan w:val="9"/>
+            <w:gridSpan w:val="5"/>
             <w:tcBorders>
               <w:top w:val="nil"/>
               <w:left w:val="nil"/>
@@ -4810,20 +4740,10 @@
         </w:tc>
       </w:tr>
       <w:tr>
-        <w:tblPrEx>
-          <w:tblBorders>
-            <w:top w:val="single" w:sz="4" w:space="0" w:color="auto"/>
-            <w:left w:val="single" w:sz="4" w:space="0" w:color="auto"/>
-            <w:bottom w:val="single" w:sz="4" w:space="0" w:color="auto"/>
-            <w:right w:val="single" w:sz="4" w:space="0" w:color="auto"/>
-            <w:insideH w:val="single" w:sz="4" w:space="0" w:color="auto"/>
-            <w:insideV w:val="single" w:sz="4" w:space="0" w:color="auto"/>
-          </w:tblBorders>
-        </w:tblPrEx>
         <w:tc>
           <w:tcPr>
             <w:tcW w:w="9570" w:type="dxa"/>
-            <w:gridSpan w:val="9"/>
+            <w:gridSpan w:val="5"/>
             <w:tcBorders>
               <w:top w:val="single" w:sz="4" w:space="0" w:color="auto"/>
               <w:left w:val="nil"/>
@@ -4870,20 +4790,10 @@
         </w:tc>
       </w:tr>
       <w:tr>
-        <w:tblPrEx>
-          <w:tblBorders>
-            <w:top w:val="single" w:sz="4" w:space="0" w:color="auto"/>
-            <w:left w:val="single" w:sz="4" w:space="0" w:color="auto"/>
-            <w:bottom w:val="single" w:sz="4" w:space="0" w:color="auto"/>
-            <w:right w:val="single" w:sz="4" w:space="0" w:color="auto"/>
-            <w:insideH w:val="single" w:sz="4" w:space="0" w:color="auto"/>
-            <w:insideV w:val="single" w:sz="4" w:space="0" w:color="auto"/>
-          </w:tblBorders>
-        </w:tblPrEx>
         <w:tc>
           <w:tcPr>
             <w:tcW w:w="9570" w:type="dxa"/>
-            <w:gridSpan w:val="9"/>
+            <w:gridSpan w:val="5"/>
             <w:tcBorders>
               <w:top w:val="single" w:sz="4" w:space="0" w:color="auto"/>
               <w:left w:val="nil"/>
@@ -4921,20 +4831,10 @@
         </w:tc>
       </w:tr>
       <w:tr>
-        <w:tblPrEx>
-          <w:tblBorders>
-            <w:top w:val="single" w:sz="4" w:space="0" w:color="auto"/>
-            <w:left w:val="single" w:sz="4" w:space="0" w:color="auto"/>
-            <w:bottom w:val="single" w:sz="4" w:space="0" w:color="auto"/>
-            <w:right w:val="single" w:sz="4" w:space="0" w:color="auto"/>
-            <w:insideH w:val="single" w:sz="4" w:space="0" w:color="auto"/>
-            <w:insideV w:val="single" w:sz="4" w:space="0" w:color="auto"/>
-          </w:tblBorders>
-        </w:tblPrEx>
         <w:tc>
           <w:tcPr>
             <w:tcW w:w="9570" w:type="dxa"/>
-            <w:gridSpan w:val="9"/>
+            <w:gridSpan w:val="5"/>
             <w:tcBorders>
               <w:top w:val="single" w:sz="4" w:space="0" w:color="auto"/>
               <w:left w:val="nil"/>
@@ -4972,20 +4872,10 @@
         </w:tc>
       </w:tr>
       <w:tr>
-        <w:tblPrEx>
-          <w:tblBorders>
-            <w:top w:val="single" w:sz="4" w:space="0" w:color="auto"/>
-            <w:left w:val="single" w:sz="4" w:space="0" w:color="auto"/>
-            <w:bottom w:val="single" w:sz="4" w:space="0" w:color="auto"/>
-            <w:right w:val="single" w:sz="4" w:space="0" w:color="auto"/>
-            <w:insideH w:val="single" w:sz="4" w:space="0" w:color="auto"/>
-            <w:insideV w:val="single" w:sz="4" w:space="0" w:color="auto"/>
-          </w:tblBorders>
-        </w:tblPrEx>
         <w:tc>
           <w:tcPr>
             <w:tcW w:w="9570" w:type="dxa"/>
-            <w:gridSpan w:val="9"/>
+            <w:gridSpan w:val="5"/>
             <w:tcBorders>
               <w:top w:val="single" w:sz="4" w:space="0" w:color="auto"/>
               <w:left w:val="nil"/>
@@ -5023,20 +4913,10 @@
         </w:tc>
       </w:tr>
       <w:tr>
-        <w:tblPrEx>
-          <w:tblBorders>
-            <w:top w:val="single" w:sz="4" w:space="0" w:color="auto"/>
-            <w:left w:val="single" w:sz="4" w:space="0" w:color="auto"/>
-            <w:bottom w:val="single" w:sz="4" w:space="0" w:color="auto"/>
-            <w:right w:val="single" w:sz="4" w:space="0" w:color="auto"/>
-            <w:insideH w:val="single" w:sz="4" w:space="0" w:color="auto"/>
-            <w:insideV w:val="single" w:sz="4" w:space="0" w:color="auto"/>
-          </w:tblBorders>
-        </w:tblPrEx>
         <w:tc>
           <w:tcPr>
             <w:tcW w:w="9570" w:type="dxa"/>
-            <w:gridSpan w:val="9"/>
+            <w:gridSpan w:val="5"/>
             <w:tcBorders>
               <w:top w:val="single" w:sz="4" w:space="0" w:color="auto"/>
               <w:left w:val="nil"/>
@@ -5097,7 +4977,7 @@
                 <w:i/>
                 <w:sz w:val="28"/>
                 <w:szCs w:val="28"/>
-                <w:lang w:val="en-US"/>
+                <w:lang w:val="ru-RU"/>
               </w:rPr>
               <w:t xml:space="preserve"> </w:t>
             </w:r>
@@ -5116,7 +4996,7 @@
                 <w:i/>
                 <w:sz w:val="28"/>
                 <w:szCs w:val="28"/>
-                <w:lang w:val="en-US"/>
+                <w:lang w:val="ru-RU"/>
               </w:rPr>
               <w:t xml:space="preserve"> </w:t>
             </w:r>
@@ -5135,7 +5015,7 @@
                 <w:i/>
                 <w:sz w:val="28"/>
                 <w:szCs w:val="28"/>
-                <w:lang w:val="en-US"/>
+                <w:lang w:val="ru-RU"/>
               </w:rPr>
               <w:t xml:space="preserve"> </w:t>
             </w:r>
@@ -5152,20 +5032,10 @@
         </w:tc>
       </w:tr>
       <w:tr>
-        <w:tblPrEx>
-          <w:tblBorders>
-            <w:top w:val="single" w:sz="4" w:space="0" w:color="auto"/>
-            <w:left w:val="single" w:sz="4" w:space="0" w:color="auto"/>
-            <w:bottom w:val="single" w:sz="4" w:space="0" w:color="auto"/>
-            <w:right w:val="single" w:sz="4" w:space="0" w:color="auto"/>
-            <w:insideH w:val="single" w:sz="4" w:space="0" w:color="auto"/>
-            <w:insideV w:val="single" w:sz="4" w:space="0" w:color="auto"/>
-          </w:tblBorders>
-        </w:tblPrEx>
         <w:tc>
           <w:tcPr>
             <w:tcW w:w="9570" w:type="dxa"/>
-            <w:gridSpan w:val="9"/>
+            <w:gridSpan w:val="5"/>
             <w:tcBorders>
               <w:top w:val="single" w:sz="4" w:space="0" w:color="auto"/>
               <w:left w:val="nil"/>
@@ -5224,20 +5094,10 @@
         </w:tc>
       </w:tr>
       <w:tr>
-        <w:tblPrEx>
-          <w:tblBorders>
-            <w:top w:val="single" w:sz="4" w:space="0" w:color="auto"/>
-            <w:left w:val="single" w:sz="4" w:space="0" w:color="auto"/>
-            <w:bottom w:val="single" w:sz="4" w:space="0" w:color="auto"/>
-            <w:right w:val="single" w:sz="4" w:space="0" w:color="auto"/>
-            <w:insideH w:val="single" w:sz="4" w:space="0" w:color="auto"/>
-            <w:insideV w:val="single" w:sz="4" w:space="0" w:color="auto"/>
-          </w:tblBorders>
-        </w:tblPrEx>
         <w:tc>
           <w:tcPr>
             <w:tcW w:w="9570" w:type="dxa"/>
-            <w:gridSpan w:val="9"/>
+            <w:gridSpan w:val="5"/>
             <w:tcBorders>
               <w:top w:val="single" w:sz="4" w:space="0" w:color="auto"/>
               <w:left w:val="nil"/>
@@ -5275,20 +5135,10 @@
         </w:tc>
       </w:tr>
       <w:tr>
-        <w:tblPrEx>
-          <w:tblBorders>
-            <w:top w:val="single" w:sz="4" w:space="0" w:color="auto"/>
-            <w:left w:val="single" w:sz="4" w:space="0" w:color="auto"/>
-            <w:bottom w:val="single" w:sz="4" w:space="0" w:color="auto"/>
-            <w:right w:val="single" w:sz="4" w:space="0" w:color="auto"/>
-            <w:insideH w:val="single" w:sz="4" w:space="0" w:color="auto"/>
-            <w:insideV w:val="single" w:sz="4" w:space="0" w:color="auto"/>
-          </w:tblBorders>
-        </w:tblPrEx>
         <w:tc>
           <w:tcPr>
             <w:tcW w:w="9570" w:type="dxa"/>
-            <w:gridSpan w:val="9"/>
+            <w:gridSpan w:val="5"/>
             <w:tcBorders>
               <w:top w:val="single" w:sz="4" w:space="0" w:color="auto"/>
               <w:left w:val="nil"/>
@@ -5320,20 +5170,10 @@
         </w:tc>
       </w:tr>
       <w:tr>
-        <w:tblPrEx>
-          <w:tblBorders>
-            <w:top w:val="single" w:sz="4" w:space="0" w:color="auto"/>
-            <w:left w:val="single" w:sz="4" w:space="0" w:color="auto"/>
-            <w:bottom w:val="single" w:sz="4" w:space="0" w:color="auto"/>
-            <w:right w:val="single" w:sz="4" w:space="0" w:color="auto"/>
-            <w:insideH w:val="single" w:sz="4" w:space="0" w:color="auto"/>
-            <w:insideV w:val="single" w:sz="4" w:space="0" w:color="auto"/>
-          </w:tblBorders>
-        </w:tblPrEx>
         <w:tc>
           <w:tcPr>
             <w:tcW w:w="9570" w:type="dxa"/>
-            <w:gridSpan w:val="9"/>
+            <w:gridSpan w:val="5"/>
             <w:tcBorders>
               <w:top w:val="single" w:sz="4" w:space="0" w:color="auto"/>
               <w:left w:val="nil"/>
@@ -5371,20 +5211,10 @@
         </w:tc>
       </w:tr>
       <w:tr>
-        <w:tblPrEx>
-          <w:tblBorders>
-            <w:top w:val="single" w:sz="4" w:space="0" w:color="auto"/>
-            <w:left w:val="single" w:sz="4" w:space="0" w:color="auto"/>
-            <w:bottom w:val="single" w:sz="4" w:space="0" w:color="auto"/>
-            <w:right w:val="single" w:sz="4" w:space="0" w:color="auto"/>
-            <w:insideH w:val="single" w:sz="4" w:space="0" w:color="auto"/>
-            <w:insideV w:val="single" w:sz="4" w:space="0" w:color="auto"/>
-          </w:tblBorders>
-        </w:tblPrEx>
         <w:tc>
           <w:tcPr>
             <w:tcW w:w="9570" w:type="dxa"/>
-            <w:gridSpan w:val="9"/>
+            <w:gridSpan w:val="5"/>
             <w:tcBorders>
               <w:top w:val="single" w:sz="4" w:space="0" w:color="auto"/>
               <w:left w:val="nil"/>
@@ -5449,20 +5279,10 @@
         </w:tc>
       </w:tr>
       <w:tr>
-        <w:tblPrEx>
-          <w:tblBorders>
-            <w:top w:val="single" w:sz="4" w:space="0" w:color="auto"/>
-            <w:left w:val="single" w:sz="4" w:space="0" w:color="auto"/>
-            <w:bottom w:val="single" w:sz="4" w:space="0" w:color="auto"/>
-            <w:right w:val="single" w:sz="4" w:space="0" w:color="auto"/>
-            <w:insideH w:val="single" w:sz="4" w:space="0" w:color="auto"/>
-            <w:insideV w:val="single" w:sz="4" w:space="0" w:color="auto"/>
-          </w:tblBorders>
-        </w:tblPrEx>
         <w:tc>
           <w:tcPr>
             <w:tcW w:w="9570" w:type="dxa"/>
-            <w:gridSpan w:val="9"/>
+            <w:gridSpan w:val="5"/>
             <w:tcBorders>
               <w:top w:val="single" w:sz="4" w:space="0" w:color="auto"/>
               <w:left w:val="nil"/>
@@ -5500,20 +5320,9 @@
         </w:tc>
       </w:tr>
       <w:tr>
-        <w:tblPrEx>
-          <w:tblBorders>
-            <w:top w:val="single" w:sz="4" w:space="0" w:color="auto"/>
-            <w:left w:val="single" w:sz="4" w:space="0" w:color="auto"/>
-            <w:bottom w:val="single" w:sz="4" w:space="0" w:color="auto"/>
-            <w:right w:val="single" w:sz="4" w:space="0" w:color="auto"/>
-            <w:insideH w:val="single" w:sz="4" w:space="0" w:color="auto"/>
-            <w:insideV w:val="single" w:sz="4" w:space="0" w:color="auto"/>
-          </w:tblBorders>
-        </w:tblPrEx>
         <w:tc>
           <w:tcPr>
             <w:tcW w:w="3652" w:type="dxa"/>
-            <w:gridSpan w:val="4"/>
             <w:tcBorders>
               <w:top w:val="nil"/>
               <w:left w:val="nil"/>
@@ -5546,7 +5355,7 @@
         <w:tc>
           <w:tcPr>
             <w:tcW w:w="5918" w:type="dxa"/>
-            <w:gridSpan w:val="5"/>
+            <w:gridSpan w:val="4"/>
             <w:tcBorders>
               <w:top w:val="nil"/>
               <w:left w:val="nil"/>
@@ -5600,20 +5409,9 @@
         </w:tc>
       </w:tr>
       <w:tr>
-        <w:tblPrEx>
-          <w:tblBorders>
-            <w:top w:val="single" w:sz="4" w:space="0" w:color="auto"/>
-            <w:left w:val="single" w:sz="4" w:space="0" w:color="auto"/>
-            <w:bottom w:val="single" w:sz="4" w:space="0" w:color="auto"/>
-            <w:right w:val="single" w:sz="4" w:space="0" w:color="auto"/>
-            <w:insideH w:val="single" w:sz="4" w:space="0" w:color="auto"/>
-            <w:insideV w:val="single" w:sz="4" w:space="0" w:color="auto"/>
-          </w:tblBorders>
-        </w:tblPrEx>
         <w:tc>
           <w:tcPr>
             <w:tcW w:w="3652" w:type="dxa"/>
-            <w:gridSpan w:val="4"/>
             <w:tcBorders>
               <w:top w:val="nil"/>
               <w:left w:val="nil"/>
@@ -5635,7 +5433,7 @@
         <w:tc>
           <w:tcPr>
             <w:tcW w:w="5918" w:type="dxa"/>
-            <w:gridSpan w:val="5"/>
+            <w:gridSpan w:val="4"/>
             <w:tcBorders>
               <w:top w:val="single" w:sz="4" w:space="0" w:color="auto"/>
               <w:left w:val="nil"/>
@@ -5669,20 +5467,9 @@
         </w:tc>
       </w:tr>
       <w:tr>
-        <w:tblPrEx>
-          <w:tblBorders>
-            <w:top w:val="single" w:sz="4" w:space="0" w:color="auto"/>
-            <w:left w:val="single" w:sz="4" w:space="0" w:color="auto"/>
-            <w:bottom w:val="single" w:sz="4" w:space="0" w:color="auto"/>
-            <w:right w:val="single" w:sz="4" w:space="0" w:color="auto"/>
-            <w:insideH w:val="single" w:sz="4" w:space="0" w:color="auto"/>
-            <w:insideV w:val="single" w:sz="4" w:space="0" w:color="auto"/>
-          </w:tblBorders>
-        </w:tblPrEx>
         <w:tc>
           <w:tcPr>
             <w:tcW w:w="3652" w:type="dxa"/>
-            <w:gridSpan w:val="4"/>
             <w:tcBorders>
               <w:top w:val="nil"/>
               <w:left w:val="nil"/>
@@ -5719,7 +5506,152 @@
         <w:tc>
           <w:tcPr>
             <w:tcW w:w="5918" w:type="dxa"/>
-            <w:gridSpan w:val="5"/>
+            <w:gridSpan w:val="4"/>
+            <w:tcBorders>
+              <w:top w:val="nil"/>
+              <w:left w:val="nil"/>
+              <w:bottom w:val="nil"/>
+              <w:right w:val="nil"/>
+            </w:tcBorders>
+            <w:vAlign w:val="bottom"/>
+          </w:tcPr>
+          <w:p>
+            <w:pPr>
+              <w:rPr>
+                <w:rFonts w:ascii="Times New Roman" w:hAnsi="Times New Roman" w:cs="Times New Roman"/>
+                <w:i/>
+                <w:sz w:val="20"/>
+                <w:szCs w:val="20"/>
+              </w:rPr>
+            </w:pPr>
+            <w:r>
+              <w:rPr>
+                <w:rFonts w:ascii="Times New Roman" w:hAnsi="Times New Roman" w:cs="Times New Roman"/>
+                <w:sz w:val="28"/>
+                <w:szCs w:val="28"/>
+              </w:rPr>
+              <w:t>“</w:t>
+            </w:r>
+            <w:r>
+              <w:rPr>
+                <w:rFonts w:ascii="Times New Roman" w:hAnsi="Times New Roman" w:cs="Times New Roman"/>
+                <w:i/>
+                <w:sz w:val="28"/>
+                <w:szCs w:val="28"/>
+                <w:u w:val="single"/>
+              </w:rPr>
+              <w:t xml:space="preserve"> </w:t>
+            </w:r>
+            <w:r>
+              <w:rPr>
+                <w:rFonts w:ascii="Times New Roman" w:hAnsi="Times New Roman" w:cs="Times New Roman"/>
+                <w:i/>
+                <w:sz w:val="28"/>
+                <w:szCs w:val="28"/>
+                <w:u w:val="single"/>
+                <w:lang w:val="en-US"/>
+              </w:rPr>
+              <w:t xml:space="preserve"> 2 </w:t>
+            </w:r>
+            <w:r>
+              <w:rPr>
+                <w:rFonts w:ascii="Times New Roman" w:hAnsi="Times New Roman" w:cs="Times New Roman"/>
+                <w:i/>
+                <w:sz w:val="28"/>
+                <w:szCs w:val="28"/>
+                <w:u w:val="single"/>
+              </w:rPr>
+              <w:t xml:space="preserve"> </w:t>
+            </w:r>
+            <w:r>
+              <w:rPr>
+                <w:rFonts w:ascii="Times New Roman" w:hAnsi="Times New Roman" w:cs="Times New Roman"/>
+                <w:sz w:val="28"/>
+                <w:szCs w:val="28"/>
+              </w:rPr>
+              <w:t xml:space="preserve">” </w:t>
+            </w:r>
+            <w:r>
+              <w:rPr>
+                <w:rFonts w:ascii="Times New Roman" w:hAnsi="Times New Roman" w:cs="Times New Roman"/>
+                <w:i/>
+                <w:sz w:val="28"/>
+                <w:szCs w:val="28"/>
+                <w:u w:val="single"/>
+              </w:rPr>
+              <w:t xml:space="preserve">   </w:t>
+            </w:r>
+            <w:proofErr w:type="spellStart"/>
+            <w:r>
+              <w:rPr>
+                <w:rFonts w:ascii="Times New Roman" w:hAnsi="Times New Roman" w:cs="Times New Roman"/>
+                <w:i/>
+                <w:sz w:val="28"/>
+                <w:szCs w:val="28"/>
+                <w:u w:val="single"/>
+                <w:lang w:val="en-US"/>
+              </w:rPr>
+              <w:t>квітн</w:t>
+            </w:r>
+            <w:proofErr w:type="spellEnd"/>
+            <w:r>
+              <w:rPr>
+                <w:rFonts w:ascii="Times New Roman" w:hAnsi="Times New Roman" w:cs="Times New Roman"/>
+                <w:i/>
+                <w:sz w:val="28"/>
+                <w:szCs w:val="28"/>
+                <w:u w:val="single"/>
+              </w:rPr>
+              <w:t xml:space="preserve">я   </w:t>
+            </w:r>
+            <w:r>
+              <w:rPr>
+                <w:rFonts w:ascii="Times New Roman" w:hAnsi="Times New Roman" w:cs="Times New Roman"/>
+                <w:sz w:val="28"/>
+                <w:szCs w:val="28"/>
+              </w:rPr>
+              <w:t xml:space="preserve"> 2012 р.</w:t>
+            </w:r>
+          </w:p>
+        </w:tc>
+      </w:tr>
+      <w:tr>
+        <w:tc>
+          <w:tcPr>
+            <w:tcW w:w="4786" w:type="dxa"/>
+            <w:gridSpan w:val="2"/>
+            <w:tcBorders>
+              <w:top w:val="nil"/>
+              <w:left w:val="nil"/>
+              <w:bottom w:val="nil"/>
+              <w:right w:val="nil"/>
+            </w:tcBorders>
+            <w:vAlign w:val="bottom"/>
+          </w:tcPr>
+          <w:p>
+            <w:pPr>
+              <w:spacing w:before="1440"/>
+              <w:jc w:val="both"/>
+              <w:rPr>
+                <w:rFonts w:ascii="Times New Roman" w:hAnsi="Times New Roman" w:cs="Times New Roman"/>
+                <w:sz w:val="20"/>
+                <w:szCs w:val="28"/>
+              </w:rPr>
+            </w:pPr>
+            <w:r>
+              <w:rPr>
+                <w:rFonts w:ascii="Times New Roman" w:hAnsi="Times New Roman" w:cs="Times New Roman"/>
+                <w:b/>
+                <w:sz w:val="28"/>
+                <w:szCs w:val="28"/>
+              </w:rPr>
+              <w:t xml:space="preserve">Керівник дипломного проекту </w:t>
+            </w:r>
+          </w:p>
+        </w:tc>
+        <w:tc>
+          <w:tcPr>
+            <w:tcW w:w="1418" w:type="dxa"/>
             <w:tcBorders>
               <w:top w:val="nil"/>
               <w:left w:val="nil"/>
@@ -5731,8 +5663,8 @@
           <w:p>
             <w:pPr>
               <w:pStyle w:val="ListParagraph"/>
-              <w:ind w:left="360"/>
-              <w:jc w:val="center"/>
+              <w:spacing w:before="240"/>
+              <w:ind w:left="0"/>
               <w:rPr>
                 <w:rFonts w:ascii="Times New Roman" w:hAnsi="Times New Roman" w:cs="Times New Roman"/>
                 <w:i/>
@@ -5742,22 +5674,9 @@
             </w:pPr>
           </w:p>
         </w:tc>
-      </w:tr>
-      <w:tr>
-        <w:tblPrEx>
-          <w:tblBorders>
-            <w:top w:val="single" w:sz="4" w:space="0" w:color="auto"/>
-            <w:left w:val="single" w:sz="4" w:space="0" w:color="auto"/>
-            <w:bottom w:val="single" w:sz="4" w:space="0" w:color="auto"/>
-            <w:right w:val="single" w:sz="4" w:space="0" w:color="auto"/>
-            <w:insideH w:val="single" w:sz="4" w:space="0" w:color="auto"/>
-            <w:insideV w:val="single" w:sz="4" w:space="0" w:color="auto"/>
-          </w:tblBorders>
-        </w:tblPrEx>
-        <w:tc>
-          <w:tcPr>
-            <w:tcW w:w="4786" w:type="dxa"/>
-            <w:gridSpan w:val="5"/>
+        <w:tc>
+          <w:tcPr>
+            <w:tcW w:w="283" w:type="dxa"/>
             <w:tcBorders>
               <w:top w:val="nil"/>
               <w:left w:val="nil"/>
@@ -5768,30 +5687,21 @@
           </w:tcPr>
           <w:p>
             <w:pPr>
-              <w:spacing w:before="1440"/>
-              <w:jc w:val="both"/>
-              <w:rPr>
-                <w:rFonts w:ascii="Times New Roman" w:hAnsi="Times New Roman" w:cs="Times New Roman"/>
-                <w:sz w:val="20"/>
-                <w:szCs w:val="28"/>
-              </w:rPr>
-            </w:pPr>
-            <w:r>
-              <w:rPr>
-                <w:rFonts w:ascii="Times New Roman" w:hAnsi="Times New Roman" w:cs="Times New Roman"/>
-                <w:b/>
-                <w:sz w:val="28"/>
-                <w:szCs w:val="28"/>
-              </w:rPr>
-              <w:t xml:space="preserve">Керівник дипломного проекту </w:t>
-            </w:r>
-          </w:p>
-        </w:tc>
-        <w:tc>
-          <w:tcPr>
-            <w:tcW w:w="1418" w:type="dxa"/>
-            <w:tcBorders>
-              <w:top w:val="single" w:sz="4" w:space="0" w:color="auto"/>
+              <w:spacing w:before="240"/>
+              <w:rPr>
+                <w:rFonts w:ascii="Times New Roman" w:hAnsi="Times New Roman" w:cs="Times New Roman"/>
+                <w:i/>
+                <w:sz w:val="20"/>
+                <w:szCs w:val="20"/>
+              </w:rPr>
+            </w:pPr>
+          </w:p>
+        </w:tc>
+        <w:tc>
+          <w:tcPr>
+            <w:tcW w:w="3083" w:type="dxa"/>
+            <w:tcBorders>
+              <w:top w:val="nil"/>
               <w:left w:val="nil"/>
               <w:bottom w:val="single" w:sz="4" w:space="0" w:color="auto"/>
               <w:right w:val="nil"/>
@@ -5803,19 +5713,64 @@
               <w:pStyle w:val="ListParagraph"/>
               <w:spacing w:before="240"/>
               <w:ind w:left="0"/>
-              <w:rPr>
-                <w:rFonts w:ascii="Times New Roman" w:hAnsi="Times New Roman" w:cs="Times New Roman"/>
-                <w:i/>
-                <w:sz w:val="20"/>
+              <w:jc w:val="center"/>
+              <w:rPr>
+                <w:rFonts w:ascii="Times New Roman" w:hAnsi="Times New Roman" w:cs="Times New Roman"/>
+                <w:i/>
+                <w:sz w:val="28"/>
                 <w:szCs w:val="20"/>
               </w:rPr>
             </w:pPr>
-          </w:p>
-        </w:tc>
-        <w:tc>
-          <w:tcPr>
-            <w:tcW w:w="283" w:type="dxa"/>
+            <w:r>
+              <w:rPr>
+                <w:rFonts w:ascii="Times New Roman" w:hAnsi="Times New Roman" w:cs="Times New Roman"/>
+                <w:i/>
+                <w:sz w:val="28"/>
+                <w:szCs w:val="20"/>
+              </w:rPr>
+              <w:t xml:space="preserve">О.Г. </w:t>
+            </w:r>
+            <w:proofErr w:type="spellStart"/>
+            <w:r>
+              <w:rPr>
+                <w:rFonts w:ascii="Times New Roman" w:hAnsi="Times New Roman" w:cs="Times New Roman"/>
+                <w:i/>
+                <w:sz w:val="28"/>
+                <w:szCs w:val="20"/>
+              </w:rPr>
+              <w:t>Жданова</w:t>
+            </w:r>
+            <w:proofErr w:type="spellEnd"/>
+          </w:p>
+        </w:tc>
+      </w:tr>
+      <w:tr>
+        <w:tc>
+          <w:tcPr>
+            <w:tcW w:w="4786" w:type="dxa"/>
             <w:gridSpan w:val="2"/>
+            <w:tcBorders>
+              <w:top w:val="nil"/>
+              <w:left w:val="nil"/>
+              <w:bottom w:val="nil"/>
+              <w:right w:val="nil"/>
+            </w:tcBorders>
+            <w:vAlign w:val="bottom"/>
+          </w:tcPr>
+          <w:p>
+            <w:pPr>
+              <w:rPr>
+                <w:rFonts w:ascii="Times New Roman" w:hAnsi="Times New Roman" w:cs="Times New Roman"/>
+                <w:b/>
+                <w:sz w:val="20"/>
+                <w:szCs w:val="28"/>
+              </w:rPr>
+            </w:pPr>
+          </w:p>
+        </w:tc>
+        <w:tc>
+          <w:tcPr>
+            <w:tcW w:w="1418" w:type="dxa"/>
             <w:tcBorders>
               <w:top w:val="single" w:sz="4" w:space="0" w:color="auto"/>
               <w:left w:val="nil"/>
@@ -5826,78 +5781,28 @@
           </w:tcPr>
           <w:p>
             <w:pPr>
-              <w:spacing w:before="240"/>
-              <w:rPr>
-                <w:rFonts w:ascii="Times New Roman" w:hAnsi="Times New Roman" w:cs="Times New Roman"/>
-                <w:i/>
+              <w:pStyle w:val="ListParagraph"/>
+              <w:ind w:left="0"/>
+              <w:jc w:val="center"/>
+              <w:rPr>
+                <w:rFonts w:ascii="Times New Roman" w:hAnsi="Times New Roman" w:cs="Times New Roman"/>
                 <w:sz w:val="20"/>
                 <w:szCs w:val="20"/>
               </w:rPr>
             </w:pPr>
-          </w:p>
-        </w:tc>
-        <w:tc>
-          <w:tcPr>
-            <w:tcW w:w="3083" w:type="dxa"/>
-            <w:tcBorders>
-              <w:top w:val="single" w:sz="4" w:space="0" w:color="auto"/>
-              <w:left w:val="nil"/>
-              <w:bottom w:val="single" w:sz="4" w:space="0" w:color="auto"/>
-              <w:right w:val="nil"/>
-            </w:tcBorders>
-            <w:vAlign w:val="bottom"/>
-          </w:tcPr>
-          <w:p>
-            <w:pPr>
-              <w:pStyle w:val="ListParagraph"/>
-              <w:spacing w:before="240"/>
-              <w:ind w:left="0"/>
-              <w:jc w:val="center"/>
-              <w:rPr>
-                <w:rFonts w:ascii="Times New Roman" w:hAnsi="Times New Roman" w:cs="Times New Roman"/>
-                <w:i/>
-                <w:sz w:val="28"/>
+            <w:r>
+              <w:rPr>
+                <w:rFonts w:ascii="Times New Roman" w:hAnsi="Times New Roman" w:cs="Times New Roman"/>
+                <w:sz w:val="20"/>
                 <w:szCs w:val="20"/>
               </w:rPr>
-            </w:pPr>
-            <w:r>
-              <w:rPr>
-                <w:rFonts w:ascii="Times New Roman" w:hAnsi="Times New Roman" w:cs="Times New Roman"/>
-                <w:i/>
-                <w:sz w:val="28"/>
-                <w:szCs w:val="20"/>
-              </w:rPr>
-              <w:t xml:space="preserve">О.Г. </w:t>
-            </w:r>
-            <w:proofErr w:type="spellStart"/>
-            <w:r>
-              <w:rPr>
-                <w:rFonts w:ascii="Times New Roman" w:hAnsi="Times New Roman" w:cs="Times New Roman"/>
-                <w:i/>
-                <w:sz w:val="28"/>
-                <w:szCs w:val="20"/>
-              </w:rPr>
-              <w:t>Жданова</w:t>
-            </w:r>
-            <w:proofErr w:type="spellEnd"/>
-          </w:p>
-        </w:tc>
-      </w:tr>
-      <w:tr>
-        <w:tblPrEx>
-          <w:tblBorders>
-            <w:top w:val="single" w:sz="4" w:space="0" w:color="auto"/>
-            <w:left w:val="single" w:sz="4" w:space="0" w:color="auto"/>
-            <w:bottom w:val="single" w:sz="4" w:space="0" w:color="auto"/>
-            <w:right w:val="single" w:sz="4" w:space="0" w:color="auto"/>
-            <w:insideH w:val="single" w:sz="4" w:space="0" w:color="auto"/>
-            <w:insideV w:val="single" w:sz="4" w:space="0" w:color="auto"/>
-          </w:tblBorders>
-        </w:tblPrEx>
-        <w:tc>
-          <w:tcPr>
-            <w:tcW w:w="4786" w:type="dxa"/>
-            <w:gridSpan w:val="5"/>
+              <w:t>(підпис)</w:t>
+            </w:r>
+          </w:p>
+        </w:tc>
+        <w:tc>
+          <w:tcPr>
+            <w:tcW w:w="283" w:type="dxa"/>
             <w:tcBorders>
               <w:top w:val="nil"/>
               <w:left w:val="nil"/>
@@ -5908,18 +5813,22 @@
           </w:tcPr>
           <w:p>
             <w:pPr>
+              <w:pStyle w:val="ListParagraph"/>
+              <w:ind w:left="360"/>
+              <w:jc w:val="center"/>
               <w:rPr>
                 <w:rFonts w:ascii="Times New Roman" w:hAnsi="Times New Roman" w:cs="Times New Roman"/>
                 <w:b/>
-                <w:sz w:val="20"/>
-                <w:szCs w:val="28"/>
-              </w:rPr>
-            </w:pPr>
-          </w:p>
-        </w:tc>
-        <w:tc>
-          <w:tcPr>
-            <w:tcW w:w="1418" w:type="dxa"/>
+                <w:i/>
+                <w:sz w:val="20"/>
+                <w:szCs w:val="20"/>
+              </w:rPr>
+            </w:pPr>
+          </w:p>
+        </w:tc>
+        <w:tc>
+          <w:tcPr>
+            <w:tcW w:w="3083" w:type="dxa"/>
             <w:tcBorders>
               <w:top w:val="single" w:sz="4" w:space="0" w:color="auto"/>
               <w:left w:val="nil"/>
@@ -5931,7 +5840,7 @@
           <w:p>
             <w:pPr>
               <w:pStyle w:val="ListParagraph"/>
-              <w:ind w:left="0"/>
+              <w:ind w:left="360"/>
               <w:jc w:val="center"/>
               <w:rPr>
                 <w:rFonts w:ascii="Times New Roman" w:hAnsi="Times New Roman" w:cs="Times New Roman"/>
@@ -5945,13 +5854,15 @@
                 <w:sz w:val="20"/>
                 <w:szCs w:val="20"/>
               </w:rPr>
-              <w:t>(підпис)</w:t>
-            </w:r>
-          </w:p>
-        </w:tc>
-        <w:tc>
-          <w:tcPr>
-            <w:tcW w:w="283" w:type="dxa"/>
+              <w:t>(ініціали, прізвище)</w:t>
+            </w:r>
+          </w:p>
+        </w:tc>
+      </w:tr>
+      <w:tr>
+        <w:tc>
+          <w:tcPr>
+            <w:tcW w:w="4786" w:type="dxa"/>
             <w:gridSpan w:val="2"/>
             <w:tcBorders>
               <w:top w:val="nil"/>
@@ -5963,34 +5874,157 @@
           </w:tcPr>
           <w:p>
             <w:pPr>
+              <w:spacing w:before="240"/>
+              <w:rPr>
+                <w:rFonts w:ascii="Times New Roman" w:hAnsi="Times New Roman" w:cs="Times New Roman"/>
+                <w:sz w:val="20"/>
+                <w:szCs w:val="28"/>
+              </w:rPr>
+            </w:pPr>
+            <w:r>
+              <w:rPr>
+                <w:rFonts w:ascii="Times New Roman" w:hAnsi="Times New Roman" w:cs="Times New Roman"/>
+                <w:b/>
+                <w:sz w:val="28"/>
+                <w:szCs w:val="28"/>
+              </w:rPr>
+              <w:t>Завдання прийняв до виконання</w:t>
+            </w:r>
+          </w:p>
+        </w:tc>
+        <w:tc>
+          <w:tcPr>
+            <w:tcW w:w="1418" w:type="dxa"/>
+            <w:tcBorders>
+              <w:top w:val="nil"/>
+              <w:left w:val="nil"/>
+              <w:bottom w:val="single" w:sz="4" w:space="0" w:color="auto"/>
+              <w:right w:val="nil"/>
+            </w:tcBorders>
+            <w:vAlign w:val="bottom"/>
+          </w:tcPr>
+          <w:p>
+            <w:pPr>
+              <w:pStyle w:val="ListParagraph"/>
+              <w:ind w:left="0"/>
+              <w:jc w:val="center"/>
+              <w:rPr>
+                <w:rFonts w:ascii="Times New Roman" w:hAnsi="Times New Roman" w:cs="Times New Roman"/>
+                <w:i/>
+                <w:sz w:val="20"/>
+                <w:szCs w:val="20"/>
+              </w:rPr>
+            </w:pPr>
+          </w:p>
+        </w:tc>
+        <w:tc>
+          <w:tcPr>
+            <w:tcW w:w="283" w:type="dxa"/>
+            <w:tcBorders>
+              <w:top w:val="nil"/>
+              <w:left w:val="nil"/>
+              <w:bottom w:val="nil"/>
+              <w:right w:val="nil"/>
+            </w:tcBorders>
+            <w:vAlign w:val="bottom"/>
+          </w:tcPr>
+          <w:p>
+            <w:pPr>
               <w:pStyle w:val="ListParagraph"/>
               <w:ind w:left="360"/>
               <w:jc w:val="center"/>
               <w:rPr>
                 <w:rFonts w:ascii="Times New Roman" w:hAnsi="Times New Roman" w:cs="Times New Roman"/>
+                <w:i/>
+                <w:sz w:val="20"/>
+                <w:szCs w:val="20"/>
+              </w:rPr>
+            </w:pPr>
+          </w:p>
+        </w:tc>
+        <w:tc>
+          <w:tcPr>
+            <w:tcW w:w="3083" w:type="dxa"/>
+            <w:tcBorders>
+              <w:top w:val="nil"/>
+              <w:left w:val="nil"/>
+              <w:bottom w:val="single" w:sz="4" w:space="0" w:color="auto"/>
+              <w:right w:val="nil"/>
+            </w:tcBorders>
+            <w:vAlign w:val="bottom"/>
+          </w:tcPr>
+          <w:p>
+            <w:pPr>
+              <w:pStyle w:val="ListParagraph"/>
+              <w:ind w:left="0"/>
+              <w:jc w:val="center"/>
+              <w:rPr>
+                <w:rFonts w:ascii="Times New Roman" w:hAnsi="Times New Roman" w:cs="Times New Roman"/>
+                <w:i/>
+                <w:sz w:val="28"/>
+                <w:szCs w:val="20"/>
+              </w:rPr>
+            </w:pPr>
+            <w:r>
+              <w:rPr>
+                <w:rFonts w:ascii="Times New Roman" w:hAnsi="Times New Roman" w:cs="Times New Roman"/>
+                <w:i/>
+                <w:sz w:val="28"/>
+                <w:szCs w:val="20"/>
+              </w:rPr>
+              <w:t xml:space="preserve">В.В. </w:t>
+            </w:r>
+            <w:proofErr w:type="spellStart"/>
+            <w:r>
+              <w:rPr>
+                <w:rFonts w:ascii="Times New Roman" w:hAnsi="Times New Roman" w:cs="Times New Roman"/>
+                <w:i/>
+                <w:sz w:val="28"/>
+                <w:szCs w:val="20"/>
+              </w:rPr>
+              <w:t>Воротілін</w:t>
+            </w:r>
+            <w:proofErr w:type="spellEnd"/>
+          </w:p>
+        </w:tc>
+      </w:tr>
+      <w:tr>
+        <w:tc>
+          <w:tcPr>
+            <w:tcW w:w="4786" w:type="dxa"/>
+            <w:gridSpan w:val="2"/>
+            <w:tcBorders>
+              <w:top w:val="nil"/>
+              <w:left w:val="nil"/>
+              <w:bottom w:val="nil"/>
+              <w:right w:val="nil"/>
+            </w:tcBorders>
+          </w:tcPr>
+          <w:p>
+            <w:pPr>
+              <w:rPr>
+                <w:rFonts w:ascii="Times New Roman" w:hAnsi="Times New Roman" w:cs="Times New Roman"/>
                 <w:b/>
-                <w:i/>
-                <w:sz w:val="20"/>
-                <w:szCs w:val="20"/>
-              </w:rPr>
-            </w:pPr>
-          </w:p>
-        </w:tc>
-        <w:tc>
-          <w:tcPr>
-            <w:tcW w:w="3083" w:type="dxa"/>
+                <w:sz w:val="20"/>
+                <w:szCs w:val="28"/>
+              </w:rPr>
+            </w:pPr>
+          </w:p>
+        </w:tc>
+        <w:tc>
+          <w:tcPr>
+            <w:tcW w:w="1418" w:type="dxa"/>
             <w:tcBorders>
               <w:top w:val="single" w:sz="4" w:space="0" w:color="auto"/>
               <w:left w:val="nil"/>
               <w:bottom w:val="nil"/>
               <w:right w:val="nil"/>
             </w:tcBorders>
-            <w:vAlign w:val="bottom"/>
           </w:tcPr>
           <w:p>
             <w:pPr>
               <w:pStyle w:val="ListParagraph"/>
-              <w:ind w:left="360"/>
+              <w:ind w:left="0"/>
               <w:jc w:val="center"/>
               <w:rPr>
                 <w:rFonts w:ascii="Times New Roman" w:hAnsi="Times New Roman" w:cs="Times New Roman"/>
@@ -6004,33 +6038,77 @@
                 <w:sz w:val="20"/>
                 <w:szCs w:val="20"/>
               </w:rPr>
-              <w:t>(ініціали, прізвище)</w:t>
-            </w:r>
-          </w:p>
-        </w:tc>
-      </w:tr>
-      <w:tr>
-        <w:tblPrEx>
-          <w:tblBorders>
-            <w:top w:val="single" w:sz="4" w:space="0" w:color="auto"/>
-            <w:left w:val="single" w:sz="4" w:space="0" w:color="auto"/>
-            <w:bottom w:val="single" w:sz="4" w:space="0" w:color="auto"/>
-            <w:right w:val="single" w:sz="4" w:space="0" w:color="auto"/>
-            <w:insideH w:val="single" w:sz="4" w:space="0" w:color="auto"/>
-            <w:insideV w:val="single" w:sz="4" w:space="0" w:color="auto"/>
-          </w:tblBorders>
-        </w:tblPrEx>
-        <w:tc>
-          <w:tcPr>
-            <w:tcW w:w="4786" w:type="dxa"/>
-            <w:gridSpan w:val="5"/>
+              <w:t>(підпис)</w:t>
+            </w:r>
+          </w:p>
+        </w:tc>
+        <w:tc>
+          <w:tcPr>
+            <w:tcW w:w="283" w:type="dxa"/>
             <w:tcBorders>
               <w:top w:val="nil"/>
               <w:left w:val="nil"/>
               <w:bottom w:val="nil"/>
               <w:right w:val="nil"/>
             </w:tcBorders>
-            <w:vAlign w:val="bottom"/>
+          </w:tcPr>
+          <w:p>
+            <w:pPr>
+              <w:pStyle w:val="ListParagraph"/>
+              <w:ind w:left="360"/>
+              <w:jc w:val="center"/>
+              <w:rPr>
+                <w:rFonts w:ascii="Times New Roman" w:hAnsi="Times New Roman" w:cs="Times New Roman"/>
+                <w:i/>
+                <w:sz w:val="20"/>
+                <w:szCs w:val="20"/>
+              </w:rPr>
+            </w:pPr>
+          </w:p>
+        </w:tc>
+        <w:tc>
+          <w:tcPr>
+            <w:tcW w:w="3083" w:type="dxa"/>
+            <w:tcBorders>
+              <w:top w:val="single" w:sz="4" w:space="0" w:color="auto"/>
+              <w:left w:val="nil"/>
+              <w:bottom w:val="nil"/>
+              <w:right w:val="nil"/>
+            </w:tcBorders>
+          </w:tcPr>
+          <w:p>
+            <w:pPr>
+              <w:pStyle w:val="ListParagraph"/>
+              <w:ind w:left="360"/>
+              <w:jc w:val="center"/>
+              <w:rPr>
+                <w:rFonts w:ascii="Times New Roman" w:hAnsi="Times New Roman" w:cs="Times New Roman"/>
+                <w:sz w:val="20"/>
+                <w:szCs w:val="20"/>
+              </w:rPr>
+            </w:pPr>
+            <w:r>
+              <w:rPr>
+                <w:rFonts w:ascii="Times New Roman" w:hAnsi="Times New Roman" w:cs="Times New Roman"/>
+                <w:sz w:val="20"/>
+                <w:szCs w:val="20"/>
+              </w:rPr>
+              <w:t>(ініціали, прізвище)</w:t>
+            </w:r>
+          </w:p>
+        </w:tc>
+      </w:tr>
+      <w:tr>
+        <w:tc>
+          <w:tcPr>
+            <w:tcW w:w="4786" w:type="dxa"/>
+            <w:gridSpan w:val="2"/>
+            <w:tcBorders>
+              <w:top w:val="nil"/>
+              <w:left w:val="nil"/>
+              <w:bottom w:val="nil"/>
+              <w:right w:val="nil"/>
+            </w:tcBorders>
           </w:tcPr>
           <w:p>
             <w:pPr>
@@ -6080,14 +6158,12 @@
         <w:tc>
           <w:tcPr>
             <w:tcW w:w="283" w:type="dxa"/>
-            <w:gridSpan w:val="2"/>
             <w:tcBorders>
               <w:top w:val="nil"/>
               <w:left w:val="nil"/>
               <w:bottom w:val="nil"/>
               <w:right w:val="nil"/>
             </w:tcBorders>
-            <w:vAlign w:val="bottom"/>
           </w:tcPr>
           <w:p>
             <w:pPr>
@@ -6122,7 +6198,7 @@
               <w:rPr>
                 <w:rFonts w:ascii="Times New Roman" w:hAnsi="Times New Roman" w:cs="Times New Roman"/>
                 <w:i/>
-                <w:sz w:val="28"/>
+                <w:sz w:val="20"/>
                 <w:szCs w:val="20"/>
               </w:rPr>
             </w:pPr>
@@ -6133,37 +6209,16 @@
                 <w:sz w:val="28"/>
                 <w:szCs w:val="20"/>
               </w:rPr>
-              <w:t xml:space="preserve">В.В. </w:t>
-            </w:r>
-            <w:proofErr w:type="spellStart"/>
-            <w:r>
-              <w:rPr>
-                <w:rFonts w:ascii="Times New Roman" w:hAnsi="Times New Roman" w:cs="Times New Roman"/>
-                <w:i/>
-                <w:sz w:val="28"/>
-                <w:szCs w:val="20"/>
-              </w:rPr>
-              <w:t>Воротілін</w:t>
-            </w:r>
-            <w:proofErr w:type="spellEnd"/>
+              <w:t>І.А. Головня</w:t>
+            </w:r>
           </w:p>
         </w:tc>
       </w:tr>
       <w:tr>
-        <w:tblPrEx>
-          <w:tblBorders>
-            <w:top w:val="single" w:sz="4" w:space="0" w:color="auto"/>
-            <w:left w:val="single" w:sz="4" w:space="0" w:color="auto"/>
-            <w:bottom w:val="single" w:sz="4" w:space="0" w:color="auto"/>
-            <w:right w:val="single" w:sz="4" w:space="0" w:color="auto"/>
-            <w:insideH w:val="single" w:sz="4" w:space="0" w:color="auto"/>
-            <w:insideV w:val="single" w:sz="4" w:space="0" w:color="auto"/>
-          </w:tblBorders>
-        </w:tblPrEx>
         <w:tc>
           <w:tcPr>
             <w:tcW w:w="4786" w:type="dxa"/>
-            <w:gridSpan w:val="5"/>
+            <w:gridSpan w:val="2"/>
             <w:tcBorders>
               <w:top w:val="nil"/>
               <w:left w:val="nil"/>
@@ -6216,255 +6271,6 @@
         <w:tc>
           <w:tcPr>
             <w:tcW w:w="283" w:type="dxa"/>
-            <w:gridSpan w:val="2"/>
-            <w:tcBorders>
-              <w:top w:val="nil"/>
-              <w:left w:val="nil"/>
-              <w:bottom w:val="nil"/>
-              <w:right w:val="nil"/>
-            </w:tcBorders>
-          </w:tcPr>
-          <w:p>
-            <w:pPr>
-              <w:pStyle w:val="ListParagraph"/>
-              <w:ind w:left="360"/>
-              <w:jc w:val="center"/>
-              <w:rPr>
-                <w:rFonts w:ascii="Times New Roman" w:hAnsi="Times New Roman" w:cs="Times New Roman"/>
-                <w:i/>
-                <w:sz w:val="20"/>
-                <w:szCs w:val="20"/>
-              </w:rPr>
-            </w:pPr>
-          </w:p>
-        </w:tc>
-        <w:tc>
-          <w:tcPr>
-            <w:tcW w:w="3083" w:type="dxa"/>
-            <w:tcBorders>
-              <w:top w:val="single" w:sz="4" w:space="0" w:color="auto"/>
-              <w:left w:val="nil"/>
-              <w:bottom w:val="nil"/>
-              <w:right w:val="nil"/>
-            </w:tcBorders>
-          </w:tcPr>
-          <w:p>
-            <w:pPr>
-              <w:pStyle w:val="ListParagraph"/>
-              <w:ind w:left="360"/>
-              <w:jc w:val="center"/>
-              <w:rPr>
-                <w:rFonts w:ascii="Times New Roman" w:hAnsi="Times New Roman" w:cs="Times New Roman"/>
-                <w:sz w:val="20"/>
-                <w:szCs w:val="20"/>
-              </w:rPr>
-            </w:pPr>
-            <w:r>
-              <w:rPr>
-                <w:rFonts w:ascii="Times New Roman" w:hAnsi="Times New Roman" w:cs="Times New Roman"/>
-                <w:sz w:val="20"/>
-                <w:szCs w:val="20"/>
-              </w:rPr>
-              <w:t>(ініціали, прізвище)</w:t>
-            </w:r>
-          </w:p>
-        </w:tc>
-      </w:tr>
-      <w:tr>
-        <w:tblPrEx>
-          <w:tblBorders>
-            <w:top w:val="single" w:sz="4" w:space="0" w:color="auto"/>
-            <w:left w:val="single" w:sz="4" w:space="0" w:color="auto"/>
-            <w:bottom w:val="single" w:sz="4" w:space="0" w:color="auto"/>
-            <w:right w:val="single" w:sz="4" w:space="0" w:color="auto"/>
-            <w:insideH w:val="single" w:sz="4" w:space="0" w:color="auto"/>
-            <w:insideV w:val="single" w:sz="4" w:space="0" w:color="auto"/>
-          </w:tblBorders>
-        </w:tblPrEx>
-        <w:tc>
-          <w:tcPr>
-            <w:tcW w:w="4786" w:type="dxa"/>
-            <w:gridSpan w:val="5"/>
-            <w:tcBorders>
-              <w:top w:val="nil"/>
-              <w:left w:val="nil"/>
-              <w:bottom w:val="nil"/>
-              <w:right w:val="nil"/>
-            </w:tcBorders>
-          </w:tcPr>
-          <w:p>
-            <w:pPr>
-              <w:spacing w:before="240"/>
-              <w:rPr>
-                <w:rFonts w:ascii="Times New Roman" w:hAnsi="Times New Roman" w:cs="Times New Roman"/>
-                <w:sz w:val="20"/>
-                <w:szCs w:val="28"/>
-              </w:rPr>
-            </w:pPr>
-            <w:r>
-              <w:rPr>
-                <w:rFonts w:ascii="Times New Roman" w:hAnsi="Times New Roman" w:cs="Times New Roman"/>
-                <w:b/>
-                <w:sz w:val="28"/>
-                <w:szCs w:val="28"/>
-              </w:rPr>
-              <w:t>Завдання прийняв до виконання</w:t>
-            </w:r>
-          </w:p>
-        </w:tc>
-        <w:tc>
-          <w:tcPr>
-            <w:tcW w:w="1418" w:type="dxa"/>
-            <w:tcBorders>
-              <w:top w:val="nil"/>
-              <w:left w:val="nil"/>
-              <w:bottom w:val="single" w:sz="4" w:space="0" w:color="auto"/>
-              <w:right w:val="nil"/>
-            </w:tcBorders>
-            <w:vAlign w:val="bottom"/>
-          </w:tcPr>
-          <w:p>
-            <w:pPr>
-              <w:pStyle w:val="ListParagraph"/>
-              <w:ind w:left="0"/>
-              <w:jc w:val="center"/>
-              <w:rPr>
-                <w:rFonts w:ascii="Times New Roman" w:hAnsi="Times New Roman" w:cs="Times New Roman"/>
-                <w:i/>
-                <w:sz w:val="20"/>
-                <w:szCs w:val="20"/>
-              </w:rPr>
-            </w:pPr>
-          </w:p>
-        </w:tc>
-        <w:tc>
-          <w:tcPr>
-            <w:tcW w:w="283" w:type="dxa"/>
-            <w:gridSpan w:val="2"/>
-            <w:tcBorders>
-              <w:top w:val="nil"/>
-              <w:left w:val="nil"/>
-              <w:bottom w:val="nil"/>
-              <w:right w:val="nil"/>
-            </w:tcBorders>
-          </w:tcPr>
-          <w:p>
-            <w:pPr>
-              <w:pStyle w:val="ListParagraph"/>
-              <w:ind w:left="360"/>
-              <w:jc w:val="center"/>
-              <w:rPr>
-                <w:rFonts w:ascii="Times New Roman" w:hAnsi="Times New Roman" w:cs="Times New Roman"/>
-                <w:i/>
-                <w:sz w:val="20"/>
-                <w:szCs w:val="20"/>
-              </w:rPr>
-            </w:pPr>
-          </w:p>
-        </w:tc>
-        <w:tc>
-          <w:tcPr>
-            <w:tcW w:w="3083" w:type="dxa"/>
-            <w:tcBorders>
-              <w:top w:val="nil"/>
-              <w:left w:val="nil"/>
-              <w:bottom w:val="single" w:sz="4" w:space="0" w:color="auto"/>
-              <w:right w:val="nil"/>
-            </w:tcBorders>
-            <w:vAlign w:val="bottom"/>
-          </w:tcPr>
-          <w:p>
-            <w:pPr>
-              <w:pStyle w:val="ListParagraph"/>
-              <w:ind w:left="0"/>
-              <w:jc w:val="center"/>
-              <w:rPr>
-                <w:rFonts w:ascii="Times New Roman" w:hAnsi="Times New Roman" w:cs="Times New Roman"/>
-                <w:i/>
-                <w:sz w:val="20"/>
-                <w:szCs w:val="20"/>
-              </w:rPr>
-            </w:pPr>
-            <w:r>
-              <w:rPr>
-                <w:rFonts w:ascii="Times New Roman" w:hAnsi="Times New Roman" w:cs="Times New Roman"/>
-                <w:i/>
-                <w:sz w:val="28"/>
-                <w:szCs w:val="20"/>
-              </w:rPr>
-              <w:t>І.А. Головня</w:t>
-            </w:r>
-          </w:p>
-        </w:tc>
-      </w:tr>
-      <w:tr>
-        <w:tblPrEx>
-          <w:tblBorders>
-            <w:top w:val="single" w:sz="4" w:space="0" w:color="auto"/>
-            <w:left w:val="single" w:sz="4" w:space="0" w:color="auto"/>
-            <w:bottom w:val="single" w:sz="4" w:space="0" w:color="auto"/>
-            <w:right w:val="single" w:sz="4" w:space="0" w:color="auto"/>
-            <w:insideH w:val="single" w:sz="4" w:space="0" w:color="auto"/>
-            <w:insideV w:val="single" w:sz="4" w:space="0" w:color="auto"/>
-          </w:tblBorders>
-        </w:tblPrEx>
-        <w:tc>
-          <w:tcPr>
-            <w:tcW w:w="4786" w:type="dxa"/>
-            <w:gridSpan w:val="5"/>
-            <w:tcBorders>
-              <w:top w:val="nil"/>
-              <w:left w:val="nil"/>
-              <w:bottom w:val="nil"/>
-              <w:right w:val="nil"/>
-            </w:tcBorders>
-          </w:tcPr>
-          <w:p>
-            <w:pPr>
-              <w:rPr>
-                <w:rFonts w:ascii="Times New Roman" w:hAnsi="Times New Roman" w:cs="Times New Roman"/>
-                <w:b/>
-                <w:sz w:val="20"/>
-                <w:szCs w:val="28"/>
-              </w:rPr>
-            </w:pPr>
-          </w:p>
-        </w:tc>
-        <w:tc>
-          <w:tcPr>
-            <w:tcW w:w="1418" w:type="dxa"/>
-            <w:tcBorders>
-              <w:top w:val="single" w:sz="4" w:space="0" w:color="auto"/>
-              <w:left w:val="nil"/>
-              <w:bottom w:val="nil"/>
-              <w:right w:val="nil"/>
-            </w:tcBorders>
-          </w:tcPr>
-          <w:p>
-            <w:pPr>
-              <w:pStyle w:val="ListParagraph"/>
-              <w:ind w:left="0"/>
-              <w:jc w:val="center"/>
-              <w:rPr>
-                <w:rFonts w:ascii="Times New Roman" w:hAnsi="Times New Roman" w:cs="Times New Roman"/>
-                <w:sz w:val="20"/>
-                <w:szCs w:val="20"/>
-              </w:rPr>
-            </w:pPr>
-            <w:r>
-              <w:rPr>
-                <w:rFonts w:ascii="Times New Roman" w:hAnsi="Times New Roman" w:cs="Times New Roman"/>
-                <w:sz w:val="20"/>
-                <w:szCs w:val="20"/>
-              </w:rPr>
-              <w:t>(підпис)</w:t>
-            </w:r>
-          </w:p>
-        </w:tc>
-        <w:tc>
-          <w:tcPr>
-            <w:tcW w:w="283" w:type="dxa"/>
-            <w:gridSpan w:val="2"/>
             <w:tcBorders>
               <w:top w:val="nil"/>
               <w:left w:val="nil"/>
@@ -6522,6 +6328,21 @@
     <w:p>
       <w:pPr>
         <w:spacing w:before="840" w:after="120"/>
+        <w:rPr>
+          <w:rFonts w:ascii="Times New Roman" w:hAnsi="Times New Roman" w:cs="Times New Roman"/>
+          <w:sz w:val="28"/>
+        </w:rPr>
+        <w:sectPr>
+          <w:pgSz w:w="11906" w:h="16838"/>
+          <w:pgMar w:top="1134" w:right="1701" w:bottom="1134" w:left="851" w:header="709" w:footer="709" w:gutter="0"/>
+          <w:cols w:space="708"/>
+          <w:docGrid w:linePitch="360"/>
+        </w:sectPr>
+      </w:pPr>
+    </w:p>
+    <w:p>
+      <w:pPr>
+        <w:spacing w:after="120"/>
         <w:ind w:left="5387"/>
         <w:rPr>
           <w:rFonts w:ascii="Times New Roman" w:hAnsi="Times New Roman" w:cs="Times New Roman"/>
@@ -6534,7 +6355,7 @@
           <w:sz w:val="28"/>
         </w:rPr>
         <w:lastRenderedPageBreak/>
-        <w:t xml:space="preserve">ЗАТВЕРДЖУЮ </w:t>
+        <w:t>ЗАТВЕРДЖУЮ</w:t>
       </w:r>
     </w:p>
     <w:p>
@@ -7499,9 +7320,34 @@
                 <w:bCs/>
                 <w:i/>
                 <w:sz w:val="24"/>
+              </w:rPr>
+              <w:t>04</w:t>
+            </w:r>
+            <w:r>
+              <w:rPr>
+                <w:bCs/>
+                <w:i/>
+                <w:sz w:val="24"/>
                 <w:lang w:val="en-US"/>
               </w:rPr>
-              <w:t>31.03.2012</w:t>
+              <w:t>.0</w:t>
+            </w:r>
+            <w:r>
+              <w:rPr>
+                <w:bCs/>
+                <w:i/>
+                <w:sz w:val="24"/>
+              </w:rPr>
+              <w:t>4</w:t>
+            </w:r>
+            <w:r>
+              <w:rPr>
+                <w:bCs/>
+                <w:i/>
+                <w:sz w:val="24"/>
+                <w:lang w:val="en-US"/>
+              </w:rPr>
+              <w:t>.2012</w:t>
             </w:r>
           </w:p>
         </w:tc>
@@ -7628,9 +7474,34 @@
                 <w:bCs/>
                 <w:i/>
                 <w:sz w:val="24"/>
+              </w:rPr>
+              <w:t>5</w:t>
+            </w:r>
+            <w:r>
+              <w:rPr>
+                <w:bCs/>
+                <w:i/>
+                <w:sz w:val="24"/>
                 <w:lang w:val="en-US"/>
               </w:rPr>
-              <w:t>3.05.2012</w:t>
+              <w:t>.0</w:t>
+            </w:r>
+            <w:r>
+              <w:rPr>
+                <w:bCs/>
+                <w:i/>
+                <w:sz w:val="24"/>
+              </w:rPr>
+              <w:t>4</w:t>
+            </w:r>
+            <w:r>
+              <w:rPr>
+                <w:bCs/>
+                <w:i/>
+                <w:sz w:val="24"/>
+                <w:lang w:val="en-US"/>
+              </w:rPr>
+              <w:t>.2012</w:t>
             </w:r>
           </w:p>
         </w:tc>
@@ -7757,9 +7628,34 @@
                 <w:bCs/>
                 <w:i/>
                 <w:sz w:val="24"/>
+              </w:rPr>
+              <w:t>9</w:t>
+            </w:r>
+            <w:r>
+              <w:rPr>
+                <w:bCs/>
+                <w:i/>
+                <w:sz w:val="24"/>
                 <w:lang w:val="en-US"/>
               </w:rPr>
-              <w:t>7.05.2012</w:t>
+              <w:t>.0</w:t>
+            </w:r>
+            <w:r>
+              <w:rPr>
+                <w:bCs/>
+                <w:i/>
+                <w:sz w:val="24"/>
+              </w:rPr>
+              <w:t>4</w:t>
+            </w:r>
+            <w:r>
+              <w:rPr>
+                <w:bCs/>
+                <w:i/>
+                <w:sz w:val="24"/>
+                <w:lang w:val="en-US"/>
+              </w:rPr>
+              <w:t>.2012</w:t>
             </w:r>
           </w:p>
         </w:tc>
@@ -7879,7 +7775,41 @@
                 <w:sz w:val="24"/>
                 <w:lang w:val="en-US"/>
               </w:rPr>
-              <w:t>11.05.2012</w:t>
+              <w:t>1</w:t>
+            </w:r>
+            <w:r>
+              <w:rPr>
+                <w:bCs/>
+                <w:i/>
+                <w:sz w:val="24"/>
+              </w:rPr>
+              <w:t>3</w:t>
+            </w:r>
+            <w:r>
+              <w:rPr>
+                <w:bCs/>
+                <w:i/>
+                <w:sz w:val="24"/>
+                <w:lang w:val="en-US"/>
+              </w:rPr>
+              <w:t>.0</w:t>
+            </w:r>
+            <w:r>
+              <w:rPr>
+                <w:bCs/>
+                <w:i/>
+                <w:sz w:val="24"/>
+              </w:rPr>
+              <w:t>4</w:t>
+            </w:r>
+            <w:r>
+              <w:rPr>
+                <w:bCs/>
+                <w:i/>
+                <w:sz w:val="24"/>
+                <w:lang w:val="en-US"/>
+              </w:rPr>
+              <w:t>.2012</w:t>
             </w:r>
           </w:p>
         </w:tc>
@@ -7999,7 +7929,41 @@
                 <w:sz w:val="24"/>
                 <w:lang w:val="en-US"/>
               </w:rPr>
-              <w:t>15.05.2012</w:t>
+              <w:t>1</w:t>
+            </w:r>
+            <w:r>
+              <w:rPr>
+                <w:bCs/>
+                <w:i/>
+                <w:sz w:val="24"/>
+              </w:rPr>
+              <w:t>8</w:t>
+            </w:r>
+            <w:r>
+              <w:rPr>
+                <w:bCs/>
+                <w:i/>
+                <w:sz w:val="24"/>
+                <w:lang w:val="en-US"/>
+              </w:rPr>
+              <w:t>.0</w:t>
+            </w:r>
+            <w:r>
+              <w:rPr>
+                <w:bCs/>
+                <w:i/>
+                <w:sz w:val="24"/>
+              </w:rPr>
+              <w:t>4</w:t>
+            </w:r>
+            <w:r>
+              <w:rPr>
+                <w:bCs/>
+                <w:i/>
+                <w:sz w:val="24"/>
+                <w:lang w:val="en-US"/>
+              </w:rPr>
+              <w:t>.2012</w:t>
             </w:r>
           </w:p>
         </w:tc>
@@ -8119,7 +8083,24 @@
                 <w:sz w:val="24"/>
                 <w:lang w:val="en-US"/>
               </w:rPr>
-              <w:t>20.05.2012</w:t>
+              <w:t>20.0</w:t>
+            </w:r>
+            <w:r>
+              <w:rPr>
+                <w:bCs/>
+                <w:i/>
+                <w:sz w:val="24"/>
+              </w:rPr>
+              <w:t>4</w:t>
+            </w:r>
+            <w:r>
+              <w:rPr>
+                <w:bCs/>
+                <w:i/>
+                <w:sz w:val="24"/>
+                <w:lang w:val="en-US"/>
+              </w:rPr>
+              <w:t>.2012</w:t>
             </w:r>
           </w:p>
         </w:tc>
@@ -8239,16 +8220,7 @@
                 <w:sz w:val="24"/>
                 <w:lang w:val="en-US"/>
               </w:rPr>
-              <w:t>0</w:t>
-            </w:r>
-            <w:r>
-              <w:rPr>
-                <w:bCs/>
-                <w:i/>
-                <w:sz w:val="24"/>
-                <w:lang w:val="en-US"/>
-              </w:rPr>
-              <w:t>1.05.2012</w:t>
+              <w:t>01.05.2012</w:t>
             </w:r>
           </w:p>
         </w:tc>
@@ -8368,16 +8340,7 @@
                 <w:sz w:val="24"/>
                 <w:lang w:val="en-US"/>
               </w:rPr>
-              <w:t>0</w:t>
-            </w:r>
-            <w:r>
-              <w:rPr>
-                <w:bCs/>
-                <w:i/>
-                <w:sz w:val="24"/>
-                <w:lang w:val="en-US"/>
-              </w:rPr>
-              <w:t>6.05.2012</w:t>
+              <w:t>06.05.2012</w:t>
             </w:r>
           </w:p>
         </w:tc>
@@ -8497,16 +8460,7 @@
                 <w:sz w:val="24"/>
                 <w:lang w:val="en-US"/>
               </w:rPr>
-              <w:t>0</w:t>
-            </w:r>
-            <w:r>
-              <w:rPr>
-                <w:bCs/>
-                <w:i/>
-                <w:sz w:val="24"/>
-                <w:lang w:val="en-US"/>
-              </w:rPr>
-              <w:t>9.05.2012</w:t>
+              <w:t>09.05.2012</w:t>
             </w:r>
           </w:p>
         </w:tc>
@@ -8628,7 +8582,24 @@
                 <w:sz w:val="24"/>
                 <w:lang w:val="en-US"/>
               </w:rPr>
-              <w:t>17.05.2012</w:t>
+              <w:t>1</w:t>
+            </w:r>
+            <w:r>
+              <w:rPr>
+                <w:bCs/>
+                <w:i/>
+                <w:sz w:val="24"/>
+              </w:rPr>
+              <w:t>6</w:t>
+            </w:r>
+            <w:r>
+              <w:rPr>
+                <w:bCs/>
+                <w:i/>
+                <w:sz w:val="24"/>
+                <w:lang w:val="en-US"/>
+              </w:rPr>
+              <w:t>.05.2012</w:t>
             </w:r>
           </w:p>
         </w:tc>
@@ -9132,7 +9103,7 @@
                 <w:rFonts w:ascii="Times New Roman" w:hAnsi="Times New Roman" w:cs="Times New Roman"/>
                 <w:b/>
                 <w:iCs/>
-                <w:sz w:val="26"/>
+                <w:sz w:val="28"/>
                 <w:szCs w:val="26"/>
               </w:rPr>
               <w:t>Студент</w:t>
@@ -9185,7 +9156,7 @@
                 <w:rFonts w:ascii="Times New Roman" w:hAnsi="Times New Roman" w:cs="Times New Roman"/>
                 <w:i/>
                 <w:iCs/>
-                <w:sz w:val="26"/>
+                <w:sz w:val="28"/>
                 <w:szCs w:val="26"/>
               </w:rPr>
               <w:t>Воротілін</w:t>
@@ -9196,7 +9167,7 @@
                 <w:rFonts w:ascii="Times New Roman" w:hAnsi="Times New Roman" w:cs="Times New Roman"/>
                 <w:i/>
                 <w:iCs/>
-                <w:sz w:val="26"/>
+                <w:sz w:val="28"/>
                 <w:szCs w:val="26"/>
               </w:rPr>
               <w:t xml:space="preserve"> Вадим Валерійович</w:t>
@@ -9421,7 +9392,7 @@
                 <w:rFonts w:ascii="Times New Roman" w:hAnsi="Times New Roman" w:cs="Times New Roman"/>
                 <w:b/>
                 <w:iCs/>
-                <w:sz w:val="26"/>
+                <w:sz w:val="28"/>
                 <w:szCs w:val="26"/>
               </w:rPr>
               <w:t>Студент</w:t>
@@ -9472,7 +9443,7 @@
                 <w:rFonts w:ascii="Times New Roman" w:hAnsi="Times New Roman" w:cs="Times New Roman"/>
                 <w:i/>
                 <w:iCs/>
-                <w:sz w:val="26"/>
+                <w:sz w:val="28"/>
                 <w:szCs w:val="26"/>
               </w:rPr>
               <w:t>Головня Ірина Андріївна</w:t>
@@ -9670,6 +9641,56 @@
     </w:sectPr>
   </w:body>
 </w:document>
+</file>
+
+<file path=word/endnotes.xml><?xml version="1.0" encoding="utf-8"?>
+<w:endnotes xmlns:ve="http://schemas.openxmlformats.org/markup-compatibility/2006" xmlns:o="urn:schemas-microsoft-com:office:office" xmlns:r="http://schemas.openxmlformats.org/officeDocument/2006/relationships" xmlns:m="http://schemas.openxmlformats.org/officeDocument/2006/math" xmlns:v="urn:schemas-microsoft-com:vml" xmlns:wp="http://schemas.openxmlformats.org/drawingml/2006/wordprocessingDrawing" xmlns:w10="urn:schemas-microsoft-com:office:word" xmlns:w="http://schemas.openxmlformats.org/wordprocessingml/2006/main" xmlns:wne="http://schemas.microsoft.com/office/word/2006/wordml">
+  <w:endnote w:type="separator" w:id="-1">
+    <w:p>
+      <w:pPr>
+        <w:spacing w:after="0" w:line="240" w:lineRule="auto"/>
+      </w:pPr>
+      <w:r>
+        <w:separator/>
+      </w:r>
+    </w:p>
+  </w:endnote>
+  <w:endnote w:type="continuationSeparator" w:id="0">
+    <w:p>
+      <w:pPr>
+        <w:spacing w:after="0" w:line="240" w:lineRule="auto"/>
+      </w:pPr>
+      <w:r>
+        <w:continuationSeparator/>
+      </w:r>
+    </w:p>
+  </w:endnote>
+</w:endnotes>
+</file>
+
+<file path=word/footnotes.xml><?xml version="1.0" encoding="utf-8"?>
+<w:footnotes xmlns:ve="http://schemas.openxmlformats.org/markup-compatibility/2006" xmlns:o="urn:schemas-microsoft-com:office:office" xmlns:r="http://schemas.openxmlformats.org/officeDocument/2006/relationships" xmlns:m="http://schemas.openxmlformats.org/officeDocument/2006/math" xmlns:v="urn:schemas-microsoft-com:vml" xmlns:wp="http://schemas.openxmlformats.org/drawingml/2006/wordprocessingDrawing" xmlns:w10="urn:schemas-microsoft-com:office:word" xmlns:w="http://schemas.openxmlformats.org/wordprocessingml/2006/main" xmlns:wne="http://schemas.microsoft.com/office/word/2006/wordml">
+  <w:footnote w:type="separator" w:id="-1">
+    <w:p>
+      <w:pPr>
+        <w:spacing w:after="0" w:line="240" w:lineRule="auto"/>
+      </w:pPr>
+      <w:r>
+        <w:separator/>
+      </w:r>
+    </w:p>
+  </w:footnote>
+  <w:footnote w:type="continuationSeparator" w:id="0">
+    <w:p>
+      <w:pPr>
+        <w:spacing w:after="0" w:line="240" w:lineRule="auto"/>
+      </w:pPr>
+      <w:r>
+        <w:continuationSeparator/>
+      </w:r>
+    </w:p>
+  </w:footnote>
+</w:footnotes>
 </file>
 
 <file path=word/numbering.xml><?xml version="1.0" encoding="utf-8"?>
@@ -10673,6 +10694,54 @@
       <w:szCs w:val="16"/>
     </w:rPr>
   </w:style>
+  <w:style w:type="paragraph" w:styleId="Header">
+    <w:name w:val="header"/>
+    <w:basedOn w:val="Normal"/>
+    <w:link w:val="HeaderChar"/>
+    <w:uiPriority w:val="99"/>
+    <w:semiHidden/>
+    <w:unhideWhenUsed/>
+    <w:rsid w:val="00B50D28"/>
+    <w:pPr>
+      <w:tabs>
+        <w:tab w:val="center" w:pos="4819"/>
+        <w:tab w:val="right" w:pos="9639"/>
+      </w:tabs>
+      <w:spacing w:after="0" w:line="240" w:lineRule="auto"/>
+    </w:pPr>
+  </w:style>
+  <w:style w:type="character" w:customStyle="1" w:styleId="HeaderChar">
+    <w:name w:val="Header Char"/>
+    <w:basedOn w:val="DefaultParagraphFont"/>
+    <w:link w:val="Header"/>
+    <w:uiPriority w:val="99"/>
+    <w:semiHidden/>
+    <w:rsid w:val="00B50D28"/>
+  </w:style>
+  <w:style w:type="paragraph" w:styleId="Footer">
+    <w:name w:val="footer"/>
+    <w:basedOn w:val="Normal"/>
+    <w:link w:val="FooterChar"/>
+    <w:uiPriority w:val="99"/>
+    <w:semiHidden/>
+    <w:unhideWhenUsed/>
+    <w:rsid w:val="00B50D28"/>
+    <w:pPr>
+      <w:tabs>
+        <w:tab w:val="center" w:pos="4819"/>
+        <w:tab w:val="right" w:pos="9639"/>
+      </w:tabs>
+      <w:spacing w:after="0" w:line="240" w:lineRule="auto"/>
+    </w:pPr>
+  </w:style>
+  <w:style w:type="character" w:customStyle="1" w:styleId="FooterChar">
+    <w:name w:val="Footer Char"/>
+    <w:basedOn w:val="DefaultParagraphFont"/>
+    <w:link w:val="Footer"/>
+    <w:uiPriority w:val="99"/>
+    <w:semiHidden/>
+    <w:rsid w:val="00B50D28"/>
+  </w:style>
 </w:styles>
 </file>
 
@@ -10964,7 +11033,7 @@
 </file>
 
 <file path=customXml/itemProps1.xml><?xml version="1.0" encoding="utf-8"?>
-<ds:datastoreItem xmlns:ds="http://schemas.openxmlformats.org/officeDocument/2006/customXml" ds:itemID="{B42532F9-2E94-48EE-A18E-215D27365683}">
+<ds:datastoreItem xmlns:ds="http://schemas.openxmlformats.org/officeDocument/2006/customXml" ds:itemID="{F5EECF2F-1B0A-4C26-9D04-935C8B86138A}">
   <ds:schemaRefs>
     <ds:schemaRef ds:uri="http://schemas.openxmlformats.org/officeDocument/2006/bibliography"/>
   </ds:schemaRefs>

</xml_diff>

<commit_message>
fails in expl notes fixed. graphics added
</commit_message>
<xml_diff>
--- a/CoverPage+TaskPaper+Calendar_Common.docx
+++ b/CoverPage+TaskPaper+Calendar_Common.docx
@@ -4052,7 +4052,7 @@
           </w:tcPr>
           <w:p>
             <w:pPr>
-              <w:spacing w:before="240"/>
+              <w:spacing w:before="120"/>
               <w:rPr>
                 <w:rFonts w:ascii="Times New Roman" w:hAnsi="Times New Roman" w:cs="Times New Roman"/>
                 <w:sz w:val="28"/>
@@ -4245,7 +4245,7 @@
                 <w:ilvl w:val="0"/>
                 <w:numId w:val="2"/>
               </w:numPr>
-              <w:spacing w:before="60"/>
+              <w:spacing w:before="120"/>
               <w:jc w:val="both"/>
               <w:rPr>
                 <w:rFonts w:ascii="Times New Roman" w:hAnsi="Times New Roman" w:cs="Times New Roman"/>
@@ -4709,7 +4709,6 @@
                 <w:ilvl w:val="0"/>
                 <w:numId w:val="4"/>
               </w:numPr>
-              <w:spacing w:before="240"/>
               <w:jc w:val="both"/>
               <w:rPr>
                 <w:rFonts w:ascii="Times New Roman" w:hAnsi="Times New Roman" w:cs="Times New Roman"/>
@@ -5630,7 +5629,7 @@
           </w:tcPr>
           <w:p>
             <w:pPr>
-              <w:spacing w:before="1440"/>
+              <w:spacing w:before="1560"/>
               <w:jc w:val="both"/>
               <w:rPr>
                 <w:rFonts w:ascii="Times New Roman" w:hAnsi="Times New Roman" w:cs="Times New Roman"/>
@@ -11033,7 +11032,7 @@
 </file>
 
 <file path=customXml/itemProps1.xml><?xml version="1.0" encoding="utf-8"?>
-<ds:datastoreItem xmlns:ds="http://schemas.openxmlformats.org/officeDocument/2006/customXml" ds:itemID="{F5EECF2F-1B0A-4C26-9D04-935C8B86138A}">
+<ds:datastoreItem xmlns:ds="http://schemas.openxmlformats.org/officeDocument/2006/customXml" ds:itemID="{6ED8C4A0-D5DE-43E5-81D2-C0D80C1467CA}">
   <ds:schemaRefs>
     <ds:schemaRef ds:uri="http://schemas.openxmlformats.org/officeDocument/2006/bibliography"/>
   </ds:schemaRefs>

</xml_diff>